<commit_message>
nambah beberapa modul ajar
</commit_message>
<xml_diff>
--- a/Modul Ajar/Modul Ajar_WEB Server.docx
+++ b/Modul Ajar/Modul Ajar_WEB Server.docx
@@ -156,6 +156,7 @@
               </w:rPr>
               <w:t xml:space="preserve">Meliputi instalasi sistem operasi jaringan, konsep, instalasi </w:t>
             </w:r>
+            <w:proofErr w:type="spellStart"/>
             <w:r>
               <w:rPr>
                 <w:rFonts w:ascii="Footlight MT Light" w:eastAsia="Bookman Old Style" w:hAnsi="Footlight MT Light" w:cs="Arial"/>
@@ -163,25 +164,196 @@
               </w:rPr>
               <w:t>services</w:t>
             </w:r>
+            <w:proofErr w:type="spellEnd"/>
             <w:r>
               <w:rPr>
                 <w:rFonts w:ascii="Footlight MT Light" w:eastAsia="Bookman Old Style" w:hAnsi="Footlight MT Light" w:cs="Arial"/>
               </w:rPr>
               <w:t xml:space="preserve">, konfigurasi, dan pengujian konfigurasi </w:t>
             </w:r>
+            <w:proofErr w:type="spellStart"/>
             <w:r>
               <w:rPr>
                 <w:rFonts w:ascii="Footlight MT Light" w:eastAsia="Bookman Old Style" w:hAnsi="Footlight MT Light" w:cs="Arial"/>
                 <w:i/>
               </w:rPr>
-              <w:t>remote server, DHCP server, DNS server, FTP server, file server, web server, mail server, database server, Control Panel Hosting, Share Hosting Server, Dedicated Hosting Server, Virtual Private Server, VPN server</w:t>
-            </w:r>
+              <w:t>remote</w:t>
+            </w:r>
+            <w:proofErr w:type="spellEnd"/>
             <w:r>
               <w:rPr>
                 <w:rFonts w:ascii="Footlight MT Light" w:eastAsia="Bookman Old Style" w:hAnsi="Footlight MT Light" w:cs="Arial"/>
+                <w:i/>
+              </w:rPr>
+              <w:t xml:space="preserve"> server, DHCP server, DNS server, FTP server, </w:t>
+            </w:r>
+            <w:proofErr w:type="spellStart"/>
+            <w:r>
+              <w:rPr>
+                <w:rFonts w:ascii="Footlight MT Light" w:eastAsia="Bookman Old Style" w:hAnsi="Footlight MT Light" w:cs="Arial"/>
+                <w:i/>
+              </w:rPr>
+              <w:t>file</w:t>
+            </w:r>
+            <w:proofErr w:type="spellEnd"/>
+            <w:r>
+              <w:rPr>
+                <w:rFonts w:ascii="Footlight MT Light" w:eastAsia="Bookman Old Style" w:hAnsi="Footlight MT Light" w:cs="Arial"/>
+                <w:i/>
+              </w:rPr>
+              <w:t xml:space="preserve"> server, web server, </w:t>
+            </w:r>
+            <w:proofErr w:type="spellStart"/>
+            <w:r>
+              <w:rPr>
+                <w:rFonts w:ascii="Footlight MT Light" w:eastAsia="Bookman Old Style" w:hAnsi="Footlight MT Light" w:cs="Arial"/>
+                <w:i/>
+              </w:rPr>
+              <w:t>mail</w:t>
+            </w:r>
+            <w:proofErr w:type="spellEnd"/>
+            <w:r>
+              <w:rPr>
+                <w:rFonts w:ascii="Footlight MT Light" w:eastAsia="Bookman Old Style" w:hAnsi="Footlight MT Light" w:cs="Arial"/>
+                <w:i/>
+              </w:rPr>
+              <w:t xml:space="preserve"> server, </w:t>
+            </w:r>
+            <w:proofErr w:type="spellStart"/>
+            <w:r>
+              <w:rPr>
+                <w:rFonts w:ascii="Footlight MT Light" w:eastAsia="Bookman Old Style" w:hAnsi="Footlight MT Light" w:cs="Arial"/>
+                <w:i/>
+              </w:rPr>
+              <w:t>database</w:t>
+            </w:r>
+            <w:proofErr w:type="spellEnd"/>
+            <w:r>
+              <w:rPr>
+                <w:rFonts w:ascii="Footlight MT Light" w:eastAsia="Bookman Old Style" w:hAnsi="Footlight MT Light" w:cs="Arial"/>
+                <w:i/>
+              </w:rPr>
+              <w:t xml:space="preserve"> server, </w:t>
+            </w:r>
+            <w:proofErr w:type="spellStart"/>
+            <w:r>
+              <w:rPr>
+                <w:rFonts w:ascii="Footlight MT Light" w:eastAsia="Bookman Old Style" w:hAnsi="Footlight MT Light" w:cs="Arial"/>
+                <w:i/>
+              </w:rPr>
+              <w:t>Control</w:t>
+            </w:r>
+            <w:proofErr w:type="spellEnd"/>
+            <w:r>
+              <w:rPr>
+                <w:rFonts w:ascii="Footlight MT Light" w:eastAsia="Bookman Old Style" w:hAnsi="Footlight MT Light" w:cs="Arial"/>
+                <w:i/>
+              </w:rPr>
+              <w:t xml:space="preserve"> Panel </w:t>
+            </w:r>
+            <w:proofErr w:type="spellStart"/>
+            <w:r>
+              <w:rPr>
+                <w:rFonts w:ascii="Footlight MT Light" w:eastAsia="Bookman Old Style" w:hAnsi="Footlight MT Light" w:cs="Arial"/>
+                <w:i/>
+              </w:rPr>
+              <w:t>Hosting</w:t>
+            </w:r>
+            <w:proofErr w:type="spellEnd"/>
+            <w:r>
+              <w:rPr>
+                <w:rFonts w:ascii="Footlight MT Light" w:eastAsia="Bookman Old Style" w:hAnsi="Footlight MT Light" w:cs="Arial"/>
+                <w:i/>
+              </w:rPr>
+              <w:t xml:space="preserve">, </w:t>
+            </w:r>
+            <w:proofErr w:type="spellStart"/>
+            <w:r>
+              <w:rPr>
+                <w:rFonts w:ascii="Footlight MT Light" w:eastAsia="Bookman Old Style" w:hAnsi="Footlight MT Light" w:cs="Arial"/>
+                <w:i/>
+              </w:rPr>
+              <w:t>Share</w:t>
+            </w:r>
+            <w:proofErr w:type="spellEnd"/>
+            <w:r>
+              <w:rPr>
+                <w:rFonts w:ascii="Footlight MT Light" w:eastAsia="Bookman Old Style" w:hAnsi="Footlight MT Light" w:cs="Arial"/>
+                <w:i/>
+              </w:rPr>
+              <w:t xml:space="preserve"> </w:t>
+            </w:r>
+            <w:proofErr w:type="spellStart"/>
+            <w:r>
+              <w:rPr>
+                <w:rFonts w:ascii="Footlight MT Light" w:eastAsia="Bookman Old Style" w:hAnsi="Footlight MT Light" w:cs="Arial"/>
+                <w:i/>
+              </w:rPr>
+              <w:t>Hosting</w:t>
+            </w:r>
+            <w:proofErr w:type="spellEnd"/>
+            <w:r>
+              <w:rPr>
+                <w:rFonts w:ascii="Footlight MT Light" w:eastAsia="Bookman Old Style" w:hAnsi="Footlight MT Light" w:cs="Arial"/>
+                <w:i/>
+              </w:rPr>
+              <w:t xml:space="preserve"> Server, </w:t>
+            </w:r>
+            <w:proofErr w:type="spellStart"/>
+            <w:r>
+              <w:rPr>
+                <w:rFonts w:ascii="Footlight MT Light" w:eastAsia="Bookman Old Style" w:hAnsi="Footlight MT Light" w:cs="Arial"/>
+                <w:i/>
+              </w:rPr>
+              <w:t>Dedicated</w:t>
+            </w:r>
+            <w:proofErr w:type="spellEnd"/>
+            <w:r>
+              <w:rPr>
+                <w:rFonts w:ascii="Footlight MT Light" w:eastAsia="Bookman Old Style" w:hAnsi="Footlight MT Light" w:cs="Arial"/>
+                <w:i/>
+              </w:rPr>
+              <w:t xml:space="preserve"> </w:t>
+            </w:r>
+            <w:proofErr w:type="spellStart"/>
+            <w:r>
+              <w:rPr>
+                <w:rFonts w:ascii="Footlight MT Light" w:eastAsia="Bookman Old Style" w:hAnsi="Footlight MT Light" w:cs="Arial"/>
+                <w:i/>
+              </w:rPr>
+              <w:t>Hosting</w:t>
+            </w:r>
+            <w:proofErr w:type="spellEnd"/>
+            <w:r>
+              <w:rPr>
+                <w:rFonts w:ascii="Footlight MT Light" w:eastAsia="Bookman Old Style" w:hAnsi="Footlight MT Light" w:cs="Arial"/>
+                <w:i/>
+              </w:rPr>
+              <w:t xml:space="preserve"> Server, Virtual </w:t>
+            </w:r>
+            <w:proofErr w:type="spellStart"/>
+            <w:r>
+              <w:rPr>
+                <w:rFonts w:ascii="Footlight MT Light" w:eastAsia="Bookman Old Style" w:hAnsi="Footlight MT Light" w:cs="Arial"/>
+                <w:i/>
+              </w:rPr>
+              <w:t>Private</w:t>
+            </w:r>
+            <w:proofErr w:type="spellEnd"/>
+            <w:r>
+              <w:rPr>
+                <w:rFonts w:ascii="Footlight MT Light" w:eastAsia="Bookman Old Style" w:hAnsi="Footlight MT Light" w:cs="Arial"/>
+                <w:i/>
+              </w:rPr>
+              <w:t xml:space="preserve"> Server, VPN server</w:t>
+            </w:r>
+            <w:r>
+              <w:rPr>
+                <w:rFonts w:ascii="Footlight MT Light" w:eastAsia="Bookman Old Style" w:hAnsi="Footlight MT Light" w:cs="Arial"/>
               </w:rPr>
               <w:t xml:space="preserve">, sistem kontrol dan </w:t>
             </w:r>
+            <w:proofErr w:type="spellStart"/>
             <w:r>
               <w:rPr>
                 <w:rFonts w:ascii="Footlight MT Light" w:eastAsia="Bookman Old Style" w:hAnsi="Footlight MT Light" w:cs="Arial"/>
@@ -189,6 +361,7 @@
               </w:rPr>
               <w:t>monitoring</w:t>
             </w:r>
+            <w:proofErr w:type="spellEnd"/>
             <w:r>
               <w:rPr>
                 <w:rFonts w:ascii="Footlight MT Light" w:eastAsia="Bookman Old Style" w:hAnsi="Footlight MT Light" w:cs="Arial"/>
@@ -213,6 +386,7 @@
               </w:rPr>
               <w:t xml:space="preserve">Pada akhir fase F, peserta didik mampu menginstalasi sistem operasi jaringan, menjelaskan konsep, menginstalasi </w:t>
             </w:r>
+            <w:proofErr w:type="spellStart"/>
             <w:r>
               <w:rPr>
                 <w:rFonts w:ascii="Footlight MT Light" w:eastAsia="Bookman Old Style" w:hAnsi="Footlight MT Light" w:cs="Arial"/>
@@ -220,25 +394,210 @@
               </w:rPr>
               <w:t>services</w:t>
             </w:r>
+            <w:proofErr w:type="spellEnd"/>
             <w:r>
               <w:rPr>
                 <w:rFonts w:ascii="Footlight MT Light" w:eastAsia="Bookman Old Style" w:hAnsi="Footlight MT Light" w:cs="Arial"/>
               </w:rPr>
-              <w:t xml:space="preserve">, mengkonfigurasi dan menguji konfigurasi </w:t>
-            </w:r>
+              <w:t xml:space="preserve">, </w:t>
+            </w:r>
+            <w:proofErr w:type="spellStart"/>
             <w:r>
               <w:rPr>
                 <w:rFonts w:ascii="Footlight MT Light" w:eastAsia="Bookman Old Style" w:hAnsi="Footlight MT Light" w:cs="Arial"/>
-                <w:i/>
-              </w:rPr>
-              <w:t>remote server, DHCP server, DNS server, FTP server, file server, web server, mail server, database server, Control Panel Hosting, Share Hosting Server, Dedicated Hosting Server, Virtual Private Server, VPN server</w:t>
-            </w:r>
+              </w:rPr>
+              <w:t>mengkonfigurasi</w:t>
+            </w:r>
+            <w:proofErr w:type="spellEnd"/>
             <w:r>
               <w:rPr>
                 <w:rFonts w:ascii="Footlight MT Light" w:eastAsia="Bookman Old Style" w:hAnsi="Footlight MT Light" w:cs="Arial"/>
               </w:rPr>
+              <w:t xml:space="preserve"> dan menguji konfigurasi </w:t>
+            </w:r>
+            <w:proofErr w:type="spellStart"/>
+            <w:r>
+              <w:rPr>
+                <w:rFonts w:ascii="Footlight MT Light" w:eastAsia="Bookman Old Style" w:hAnsi="Footlight MT Light" w:cs="Arial"/>
+                <w:i/>
+              </w:rPr>
+              <w:t>remote</w:t>
+            </w:r>
+            <w:proofErr w:type="spellEnd"/>
+            <w:r>
+              <w:rPr>
+                <w:rFonts w:ascii="Footlight MT Light" w:eastAsia="Bookman Old Style" w:hAnsi="Footlight MT Light" w:cs="Arial"/>
+                <w:i/>
+              </w:rPr>
+              <w:t xml:space="preserve"> server, DHCP server, DNS server, FTP server, </w:t>
+            </w:r>
+            <w:proofErr w:type="spellStart"/>
+            <w:r>
+              <w:rPr>
+                <w:rFonts w:ascii="Footlight MT Light" w:eastAsia="Bookman Old Style" w:hAnsi="Footlight MT Light" w:cs="Arial"/>
+                <w:i/>
+              </w:rPr>
+              <w:t>file</w:t>
+            </w:r>
+            <w:proofErr w:type="spellEnd"/>
+            <w:r>
+              <w:rPr>
+                <w:rFonts w:ascii="Footlight MT Light" w:eastAsia="Bookman Old Style" w:hAnsi="Footlight MT Light" w:cs="Arial"/>
+                <w:i/>
+              </w:rPr>
+              <w:t xml:space="preserve"> server, web server, </w:t>
+            </w:r>
+            <w:proofErr w:type="spellStart"/>
+            <w:r>
+              <w:rPr>
+                <w:rFonts w:ascii="Footlight MT Light" w:eastAsia="Bookman Old Style" w:hAnsi="Footlight MT Light" w:cs="Arial"/>
+                <w:i/>
+              </w:rPr>
+              <w:t>mail</w:t>
+            </w:r>
+            <w:proofErr w:type="spellEnd"/>
+            <w:r>
+              <w:rPr>
+                <w:rFonts w:ascii="Footlight MT Light" w:eastAsia="Bookman Old Style" w:hAnsi="Footlight MT Light" w:cs="Arial"/>
+                <w:i/>
+              </w:rPr>
+              <w:t xml:space="preserve"> server, </w:t>
+            </w:r>
+            <w:proofErr w:type="spellStart"/>
+            <w:r>
+              <w:rPr>
+                <w:rFonts w:ascii="Footlight MT Light" w:eastAsia="Bookman Old Style" w:hAnsi="Footlight MT Light" w:cs="Arial"/>
+                <w:i/>
+              </w:rPr>
+              <w:t>database</w:t>
+            </w:r>
+            <w:proofErr w:type="spellEnd"/>
+            <w:r>
+              <w:rPr>
+                <w:rFonts w:ascii="Footlight MT Light" w:eastAsia="Bookman Old Style" w:hAnsi="Footlight MT Light" w:cs="Arial"/>
+                <w:i/>
+              </w:rPr>
+              <w:t xml:space="preserve"> server, </w:t>
+            </w:r>
+            <w:proofErr w:type="spellStart"/>
+            <w:r>
+              <w:rPr>
+                <w:rFonts w:ascii="Footlight MT Light" w:eastAsia="Bookman Old Style" w:hAnsi="Footlight MT Light" w:cs="Arial"/>
+                <w:i/>
+              </w:rPr>
+              <w:t>Control</w:t>
+            </w:r>
+            <w:proofErr w:type="spellEnd"/>
+            <w:r>
+              <w:rPr>
+                <w:rFonts w:ascii="Footlight MT Light" w:eastAsia="Bookman Old Style" w:hAnsi="Footlight MT Light" w:cs="Arial"/>
+                <w:i/>
+              </w:rPr>
+              <w:t xml:space="preserve"> Panel </w:t>
+            </w:r>
+            <w:proofErr w:type="spellStart"/>
+            <w:r>
+              <w:rPr>
+                <w:rFonts w:ascii="Footlight MT Light" w:eastAsia="Bookman Old Style" w:hAnsi="Footlight MT Light" w:cs="Arial"/>
+                <w:i/>
+              </w:rPr>
+              <w:t>Hosting</w:t>
+            </w:r>
+            <w:proofErr w:type="spellEnd"/>
+            <w:r>
+              <w:rPr>
+                <w:rFonts w:ascii="Footlight MT Light" w:eastAsia="Bookman Old Style" w:hAnsi="Footlight MT Light" w:cs="Arial"/>
+                <w:i/>
+              </w:rPr>
+              <w:t xml:space="preserve">, </w:t>
+            </w:r>
+            <w:proofErr w:type="spellStart"/>
+            <w:r>
+              <w:rPr>
+                <w:rFonts w:ascii="Footlight MT Light" w:eastAsia="Bookman Old Style" w:hAnsi="Footlight MT Light" w:cs="Arial"/>
+                <w:i/>
+              </w:rPr>
+              <w:t>Share</w:t>
+            </w:r>
+            <w:proofErr w:type="spellEnd"/>
+            <w:r>
+              <w:rPr>
+                <w:rFonts w:ascii="Footlight MT Light" w:eastAsia="Bookman Old Style" w:hAnsi="Footlight MT Light" w:cs="Arial"/>
+                <w:i/>
+              </w:rPr>
+              <w:t xml:space="preserve"> </w:t>
+            </w:r>
+            <w:proofErr w:type="spellStart"/>
+            <w:r>
+              <w:rPr>
+                <w:rFonts w:ascii="Footlight MT Light" w:eastAsia="Bookman Old Style" w:hAnsi="Footlight MT Light" w:cs="Arial"/>
+                <w:i/>
+              </w:rPr>
+              <w:t>Hosting</w:t>
+            </w:r>
+            <w:proofErr w:type="spellEnd"/>
+            <w:r>
+              <w:rPr>
+                <w:rFonts w:ascii="Footlight MT Light" w:eastAsia="Bookman Old Style" w:hAnsi="Footlight MT Light" w:cs="Arial"/>
+                <w:i/>
+              </w:rPr>
+              <w:t xml:space="preserve"> Server, </w:t>
+            </w:r>
+            <w:proofErr w:type="spellStart"/>
+            <w:r>
+              <w:rPr>
+                <w:rFonts w:ascii="Footlight MT Light" w:eastAsia="Bookman Old Style" w:hAnsi="Footlight MT Light" w:cs="Arial"/>
+                <w:i/>
+              </w:rPr>
+              <w:t>Dedicated</w:t>
+            </w:r>
+            <w:proofErr w:type="spellEnd"/>
+            <w:r>
+              <w:rPr>
+                <w:rFonts w:ascii="Footlight MT Light" w:eastAsia="Bookman Old Style" w:hAnsi="Footlight MT Light" w:cs="Arial"/>
+                <w:i/>
+              </w:rPr>
+              <w:t xml:space="preserve"> </w:t>
+            </w:r>
+            <w:proofErr w:type="spellStart"/>
+            <w:r>
+              <w:rPr>
+                <w:rFonts w:ascii="Footlight MT Light" w:eastAsia="Bookman Old Style" w:hAnsi="Footlight MT Light" w:cs="Arial"/>
+                <w:i/>
+              </w:rPr>
+              <w:t>Hosting</w:t>
+            </w:r>
+            <w:proofErr w:type="spellEnd"/>
+            <w:r>
+              <w:rPr>
+                <w:rFonts w:ascii="Footlight MT Light" w:eastAsia="Bookman Old Style" w:hAnsi="Footlight MT Light" w:cs="Arial"/>
+                <w:i/>
+              </w:rPr>
+              <w:t xml:space="preserve"> Server, Virtual </w:t>
+            </w:r>
+            <w:proofErr w:type="spellStart"/>
+            <w:r>
+              <w:rPr>
+                <w:rFonts w:ascii="Footlight MT Light" w:eastAsia="Bookman Old Style" w:hAnsi="Footlight MT Light" w:cs="Arial"/>
+                <w:i/>
+              </w:rPr>
+              <w:t>Private</w:t>
+            </w:r>
+            <w:proofErr w:type="spellEnd"/>
+            <w:r>
+              <w:rPr>
+                <w:rFonts w:ascii="Footlight MT Light" w:eastAsia="Bookman Old Style" w:hAnsi="Footlight MT Light" w:cs="Arial"/>
+                <w:i/>
+              </w:rPr>
+              <w:t xml:space="preserve"> Server, VPN server</w:t>
+            </w:r>
+            <w:r>
+              <w:rPr>
+                <w:rFonts w:ascii="Footlight MT Light" w:eastAsia="Bookman Old Style" w:hAnsi="Footlight MT Light" w:cs="Arial"/>
+              </w:rPr>
               <w:t xml:space="preserve">, sistem kontrol dan </w:t>
             </w:r>
+            <w:proofErr w:type="spellStart"/>
             <w:r>
               <w:rPr>
                 <w:rFonts w:ascii="Footlight MT Light" w:eastAsia="Bookman Old Style" w:hAnsi="Footlight MT Light" w:cs="Arial"/>
@@ -246,6 +605,7 @@
               </w:rPr>
               <w:t>monitoring</w:t>
             </w:r>
+            <w:proofErr w:type="spellEnd"/>
             <w:r>
               <w:rPr>
                 <w:rFonts w:ascii="Footlight MT Light" w:eastAsia="Bookman Old Style" w:hAnsi="Footlight MT Light" w:cs="Arial"/>
@@ -372,6 +732,7 @@
               </w:rPr>
               <w:t xml:space="preserve">Pada akhir fase F, peserta didik mampu menginstalasi sistem operasi jaringan, menjelaskan konsep, menginstalasi </w:t>
             </w:r>
+            <w:proofErr w:type="spellStart"/>
             <w:r>
               <w:rPr>
                 <w:rFonts w:ascii="Footlight MT Light" w:eastAsia="Bookman Old Style" w:hAnsi="Footlight MT Light" w:cs="Arial"/>
@@ -379,25 +740,210 @@
               </w:rPr>
               <w:t>services</w:t>
             </w:r>
+            <w:proofErr w:type="spellEnd"/>
             <w:r>
               <w:rPr>
                 <w:rFonts w:ascii="Footlight MT Light" w:eastAsia="Bookman Old Style" w:hAnsi="Footlight MT Light" w:cs="Arial"/>
               </w:rPr>
-              <w:t xml:space="preserve">, mengkonfigurasi dan menguji konfigurasi </w:t>
-            </w:r>
+              <w:t xml:space="preserve">, </w:t>
+            </w:r>
+            <w:proofErr w:type="spellStart"/>
             <w:r>
               <w:rPr>
                 <w:rFonts w:ascii="Footlight MT Light" w:eastAsia="Bookman Old Style" w:hAnsi="Footlight MT Light" w:cs="Arial"/>
-                <w:i/>
-              </w:rPr>
-              <w:t>remote server, DHCP server, DNS server, FTP server, file server, web server, mail server, database server, Control Panel Hosting, Share Hosting Server, Dedicated Hosting Server, Virtual Private Server, VPN server</w:t>
-            </w:r>
+              </w:rPr>
+              <w:t>mengkonfigurasi</w:t>
+            </w:r>
+            <w:proofErr w:type="spellEnd"/>
             <w:r>
               <w:rPr>
                 <w:rFonts w:ascii="Footlight MT Light" w:eastAsia="Bookman Old Style" w:hAnsi="Footlight MT Light" w:cs="Arial"/>
               </w:rPr>
+              <w:t xml:space="preserve"> dan menguji konfigurasi </w:t>
+            </w:r>
+            <w:proofErr w:type="spellStart"/>
+            <w:r>
+              <w:rPr>
+                <w:rFonts w:ascii="Footlight MT Light" w:eastAsia="Bookman Old Style" w:hAnsi="Footlight MT Light" w:cs="Arial"/>
+                <w:i/>
+              </w:rPr>
+              <w:t>remote</w:t>
+            </w:r>
+            <w:proofErr w:type="spellEnd"/>
+            <w:r>
+              <w:rPr>
+                <w:rFonts w:ascii="Footlight MT Light" w:eastAsia="Bookman Old Style" w:hAnsi="Footlight MT Light" w:cs="Arial"/>
+                <w:i/>
+              </w:rPr>
+              <w:t xml:space="preserve"> server, DHCP server, DNS server, FTP server, </w:t>
+            </w:r>
+            <w:proofErr w:type="spellStart"/>
+            <w:r>
+              <w:rPr>
+                <w:rFonts w:ascii="Footlight MT Light" w:eastAsia="Bookman Old Style" w:hAnsi="Footlight MT Light" w:cs="Arial"/>
+                <w:i/>
+              </w:rPr>
+              <w:t>file</w:t>
+            </w:r>
+            <w:proofErr w:type="spellEnd"/>
+            <w:r>
+              <w:rPr>
+                <w:rFonts w:ascii="Footlight MT Light" w:eastAsia="Bookman Old Style" w:hAnsi="Footlight MT Light" w:cs="Arial"/>
+                <w:i/>
+              </w:rPr>
+              <w:t xml:space="preserve"> server, web server, </w:t>
+            </w:r>
+            <w:proofErr w:type="spellStart"/>
+            <w:r>
+              <w:rPr>
+                <w:rFonts w:ascii="Footlight MT Light" w:eastAsia="Bookman Old Style" w:hAnsi="Footlight MT Light" w:cs="Arial"/>
+                <w:i/>
+              </w:rPr>
+              <w:t>mail</w:t>
+            </w:r>
+            <w:proofErr w:type="spellEnd"/>
+            <w:r>
+              <w:rPr>
+                <w:rFonts w:ascii="Footlight MT Light" w:eastAsia="Bookman Old Style" w:hAnsi="Footlight MT Light" w:cs="Arial"/>
+                <w:i/>
+              </w:rPr>
+              <w:t xml:space="preserve"> server, </w:t>
+            </w:r>
+            <w:proofErr w:type="spellStart"/>
+            <w:r>
+              <w:rPr>
+                <w:rFonts w:ascii="Footlight MT Light" w:eastAsia="Bookman Old Style" w:hAnsi="Footlight MT Light" w:cs="Arial"/>
+                <w:i/>
+              </w:rPr>
+              <w:t>database</w:t>
+            </w:r>
+            <w:proofErr w:type="spellEnd"/>
+            <w:r>
+              <w:rPr>
+                <w:rFonts w:ascii="Footlight MT Light" w:eastAsia="Bookman Old Style" w:hAnsi="Footlight MT Light" w:cs="Arial"/>
+                <w:i/>
+              </w:rPr>
+              <w:t xml:space="preserve"> server, </w:t>
+            </w:r>
+            <w:proofErr w:type="spellStart"/>
+            <w:r>
+              <w:rPr>
+                <w:rFonts w:ascii="Footlight MT Light" w:eastAsia="Bookman Old Style" w:hAnsi="Footlight MT Light" w:cs="Arial"/>
+                <w:i/>
+              </w:rPr>
+              <w:t>Control</w:t>
+            </w:r>
+            <w:proofErr w:type="spellEnd"/>
+            <w:r>
+              <w:rPr>
+                <w:rFonts w:ascii="Footlight MT Light" w:eastAsia="Bookman Old Style" w:hAnsi="Footlight MT Light" w:cs="Arial"/>
+                <w:i/>
+              </w:rPr>
+              <w:t xml:space="preserve"> Panel </w:t>
+            </w:r>
+            <w:proofErr w:type="spellStart"/>
+            <w:r>
+              <w:rPr>
+                <w:rFonts w:ascii="Footlight MT Light" w:eastAsia="Bookman Old Style" w:hAnsi="Footlight MT Light" w:cs="Arial"/>
+                <w:i/>
+              </w:rPr>
+              <w:t>Hosting</w:t>
+            </w:r>
+            <w:proofErr w:type="spellEnd"/>
+            <w:r>
+              <w:rPr>
+                <w:rFonts w:ascii="Footlight MT Light" w:eastAsia="Bookman Old Style" w:hAnsi="Footlight MT Light" w:cs="Arial"/>
+                <w:i/>
+              </w:rPr>
+              <w:t xml:space="preserve">, </w:t>
+            </w:r>
+            <w:proofErr w:type="spellStart"/>
+            <w:r>
+              <w:rPr>
+                <w:rFonts w:ascii="Footlight MT Light" w:eastAsia="Bookman Old Style" w:hAnsi="Footlight MT Light" w:cs="Arial"/>
+                <w:i/>
+              </w:rPr>
+              <w:t>Share</w:t>
+            </w:r>
+            <w:proofErr w:type="spellEnd"/>
+            <w:r>
+              <w:rPr>
+                <w:rFonts w:ascii="Footlight MT Light" w:eastAsia="Bookman Old Style" w:hAnsi="Footlight MT Light" w:cs="Arial"/>
+                <w:i/>
+              </w:rPr>
+              <w:t xml:space="preserve"> </w:t>
+            </w:r>
+            <w:proofErr w:type="spellStart"/>
+            <w:r>
+              <w:rPr>
+                <w:rFonts w:ascii="Footlight MT Light" w:eastAsia="Bookman Old Style" w:hAnsi="Footlight MT Light" w:cs="Arial"/>
+                <w:i/>
+              </w:rPr>
+              <w:t>Hosting</w:t>
+            </w:r>
+            <w:proofErr w:type="spellEnd"/>
+            <w:r>
+              <w:rPr>
+                <w:rFonts w:ascii="Footlight MT Light" w:eastAsia="Bookman Old Style" w:hAnsi="Footlight MT Light" w:cs="Arial"/>
+                <w:i/>
+              </w:rPr>
+              <w:t xml:space="preserve"> Server, </w:t>
+            </w:r>
+            <w:proofErr w:type="spellStart"/>
+            <w:r>
+              <w:rPr>
+                <w:rFonts w:ascii="Footlight MT Light" w:eastAsia="Bookman Old Style" w:hAnsi="Footlight MT Light" w:cs="Arial"/>
+                <w:i/>
+              </w:rPr>
+              <w:t>Dedicated</w:t>
+            </w:r>
+            <w:proofErr w:type="spellEnd"/>
+            <w:r>
+              <w:rPr>
+                <w:rFonts w:ascii="Footlight MT Light" w:eastAsia="Bookman Old Style" w:hAnsi="Footlight MT Light" w:cs="Arial"/>
+                <w:i/>
+              </w:rPr>
+              <w:t xml:space="preserve"> </w:t>
+            </w:r>
+            <w:proofErr w:type="spellStart"/>
+            <w:r>
+              <w:rPr>
+                <w:rFonts w:ascii="Footlight MT Light" w:eastAsia="Bookman Old Style" w:hAnsi="Footlight MT Light" w:cs="Arial"/>
+                <w:i/>
+              </w:rPr>
+              <w:t>Hosting</w:t>
+            </w:r>
+            <w:proofErr w:type="spellEnd"/>
+            <w:r>
+              <w:rPr>
+                <w:rFonts w:ascii="Footlight MT Light" w:eastAsia="Bookman Old Style" w:hAnsi="Footlight MT Light" w:cs="Arial"/>
+                <w:i/>
+              </w:rPr>
+              <w:t xml:space="preserve"> Server, Virtual </w:t>
+            </w:r>
+            <w:proofErr w:type="spellStart"/>
+            <w:r>
+              <w:rPr>
+                <w:rFonts w:ascii="Footlight MT Light" w:eastAsia="Bookman Old Style" w:hAnsi="Footlight MT Light" w:cs="Arial"/>
+                <w:i/>
+              </w:rPr>
+              <w:t>Private</w:t>
+            </w:r>
+            <w:proofErr w:type="spellEnd"/>
+            <w:r>
+              <w:rPr>
+                <w:rFonts w:ascii="Footlight MT Light" w:eastAsia="Bookman Old Style" w:hAnsi="Footlight MT Light" w:cs="Arial"/>
+                <w:i/>
+              </w:rPr>
+              <w:t xml:space="preserve"> Server, VPN server</w:t>
+            </w:r>
+            <w:r>
+              <w:rPr>
+                <w:rFonts w:ascii="Footlight MT Light" w:eastAsia="Bookman Old Style" w:hAnsi="Footlight MT Light" w:cs="Arial"/>
+              </w:rPr>
               <w:t xml:space="preserve">, sistem kontrol dan </w:t>
             </w:r>
+            <w:proofErr w:type="spellStart"/>
             <w:r>
               <w:rPr>
                 <w:rFonts w:ascii="Footlight MT Light" w:eastAsia="Bookman Old Style" w:hAnsi="Footlight MT Light" w:cs="Arial"/>
@@ -405,6 +951,7 @@
               </w:rPr>
               <w:t>monitoring</w:t>
             </w:r>
+            <w:proofErr w:type="spellEnd"/>
             <w:r>
               <w:rPr>
                 <w:rFonts w:ascii="Footlight MT Light" w:eastAsia="Bookman Old Style" w:hAnsi="Footlight MT Light" w:cs="Arial"/>
@@ -527,6 +1074,7 @@
               </w:rPr>
               <w:t xml:space="preserve">ASJ 7. Mengonfigurasi </w:t>
             </w:r>
+            <w:proofErr w:type="spellStart"/>
             <w:r>
               <w:rPr>
                 <w:rFonts w:ascii="Footlight MT Light" w:hAnsi="Footlight MT Light"/>
@@ -535,6 +1083,7 @@
               </w:rPr>
               <w:t>File</w:t>
             </w:r>
+            <w:proofErr w:type="spellEnd"/>
             <w:r>
               <w:rPr>
                 <w:rFonts w:ascii="Footlight MT Light" w:hAnsi="Footlight MT Light"/>
@@ -554,6 +1103,7 @@
               </w:rPr>
               <w:t xml:space="preserve">ASJ 8. Mengevaluasi </w:t>
             </w:r>
+            <w:proofErr w:type="spellStart"/>
             <w:r>
               <w:rPr>
                 <w:rFonts w:ascii="Footlight MT Light" w:hAnsi="Footlight MT Light"/>
@@ -562,6 +1112,7 @@
               </w:rPr>
               <w:t>File</w:t>
             </w:r>
+            <w:proofErr w:type="spellEnd"/>
             <w:r>
               <w:rPr>
                 <w:rFonts w:ascii="Footlight MT Light" w:hAnsi="Footlight MT Light"/>
@@ -689,6 +1240,7 @@
               </w:rPr>
               <w:t xml:space="preserve">ASJ 13. Mengonfigurasi </w:t>
             </w:r>
+            <w:proofErr w:type="spellStart"/>
             <w:r>
               <w:rPr>
                 <w:rFonts w:ascii="Footlight MT Light" w:hAnsi="Footlight MT Light"/>
@@ -697,6 +1249,7 @@
               </w:rPr>
               <w:t>Database</w:t>
             </w:r>
+            <w:proofErr w:type="spellEnd"/>
             <w:r>
               <w:rPr>
                 <w:rFonts w:ascii="Footlight MT Light" w:hAnsi="Footlight MT Light"/>
@@ -716,6 +1269,7 @@
               </w:rPr>
               <w:t xml:space="preserve">ASJ 14. Mengevaluasi </w:t>
             </w:r>
+            <w:proofErr w:type="spellStart"/>
             <w:r>
               <w:rPr>
                 <w:rFonts w:ascii="Footlight MT Light" w:hAnsi="Footlight MT Light"/>
@@ -724,6 +1278,7 @@
               </w:rPr>
               <w:t>Database</w:t>
             </w:r>
+            <w:proofErr w:type="spellEnd"/>
             <w:r>
               <w:rPr>
                 <w:rFonts w:ascii="Footlight MT Light" w:hAnsi="Footlight MT Light"/>
@@ -797,6 +1352,7 @@
               </w:rPr>
               <w:t xml:space="preserve">ASJ 17. Mengonfigurasi </w:t>
             </w:r>
+            <w:proofErr w:type="spellStart"/>
             <w:r>
               <w:rPr>
                 <w:rFonts w:ascii="Footlight MT Light" w:hAnsi="Footlight MT Light"/>
@@ -805,6 +1361,7 @@
               </w:rPr>
               <w:t>Control</w:t>
             </w:r>
+            <w:proofErr w:type="spellEnd"/>
             <w:r>
               <w:rPr>
                 <w:rFonts w:ascii="Footlight MT Light" w:hAnsi="Footlight MT Light"/>
@@ -825,6 +1382,7 @@
               </w:rPr>
               <w:t xml:space="preserve"> </w:t>
             </w:r>
+            <w:proofErr w:type="spellStart"/>
             <w:r>
               <w:rPr>
                 <w:rFonts w:ascii="Footlight MT Light" w:hAnsi="Footlight MT Light"/>
@@ -833,6 +1391,7 @@
               </w:rPr>
               <w:t>Hosting</w:t>
             </w:r>
+            <w:proofErr w:type="spellEnd"/>
           </w:p>
           <w:p>
             <w:pPr>
@@ -846,6 +1405,7 @@
               </w:rPr>
               <w:t xml:space="preserve">ASJ 18. Mengevaluasi </w:t>
             </w:r>
+            <w:proofErr w:type="spellStart"/>
             <w:r>
               <w:rPr>
                 <w:rFonts w:ascii="Footlight MT Light" w:hAnsi="Footlight MT Light"/>
@@ -854,6 +1414,7 @@
               </w:rPr>
               <w:t>Control</w:t>
             </w:r>
+            <w:proofErr w:type="spellEnd"/>
             <w:r>
               <w:rPr>
                 <w:rFonts w:ascii="Footlight MT Light" w:hAnsi="Footlight MT Light"/>
@@ -874,6 +1435,7 @@
               </w:rPr>
               <w:t xml:space="preserve"> </w:t>
             </w:r>
+            <w:proofErr w:type="spellStart"/>
             <w:r>
               <w:rPr>
                 <w:rFonts w:ascii="Footlight MT Light" w:hAnsi="Footlight MT Light"/>
@@ -882,6 +1444,7 @@
               </w:rPr>
               <w:t>Hosting</w:t>
             </w:r>
+            <w:proofErr w:type="spellEnd"/>
           </w:p>
           <w:p>
             <w:pPr>
@@ -895,6 +1458,7 @@
               </w:rPr>
               <w:t xml:space="preserve">ASJ 19. Mengonfigurasi </w:t>
             </w:r>
+            <w:proofErr w:type="spellStart"/>
             <w:r>
               <w:rPr>
                 <w:rFonts w:ascii="Footlight MT Light" w:hAnsi="Footlight MT Light"/>
@@ -903,12 +1467,14 @@
               </w:rPr>
               <w:t>Share</w:t>
             </w:r>
+            <w:proofErr w:type="spellEnd"/>
             <w:r>
               <w:rPr>
                 <w:rFonts w:ascii="Footlight MT Light" w:hAnsi="Footlight MT Light"/>
               </w:rPr>
               <w:t xml:space="preserve"> </w:t>
             </w:r>
+            <w:proofErr w:type="spellStart"/>
             <w:r>
               <w:rPr>
                 <w:rFonts w:ascii="Footlight MT Light" w:hAnsi="Footlight MT Light"/>
@@ -917,6 +1483,7 @@
               </w:rPr>
               <w:t>Hosting</w:t>
             </w:r>
+            <w:proofErr w:type="spellEnd"/>
             <w:r>
               <w:rPr>
                 <w:rFonts w:ascii="Footlight MT Light" w:hAnsi="Footlight MT Light"/>
@@ -936,6 +1503,7 @@
               </w:rPr>
               <w:t xml:space="preserve">ASJ 20. Mengevaluasi </w:t>
             </w:r>
+            <w:proofErr w:type="spellStart"/>
             <w:r>
               <w:rPr>
                 <w:rFonts w:ascii="Footlight MT Light" w:hAnsi="Footlight MT Light"/>
@@ -944,12 +1512,14 @@
               </w:rPr>
               <w:t>Share</w:t>
             </w:r>
+            <w:proofErr w:type="spellEnd"/>
             <w:r>
               <w:rPr>
                 <w:rFonts w:ascii="Footlight MT Light" w:hAnsi="Footlight MT Light"/>
               </w:rPr>
               <w:t xml:space="preserve"> </w:t>
             </w:r>
+            <w:proofErr w:type="spellStart"/>
             <w:r>
               <w:rPr>
                 <w:rFonts w:ascii="Footlight MT Light" w:hAnsi="Footlight MT Light"/>
@@ -958,6 +1528,7 @@
               </w:rPr>
               <w:t>Hosting</w:t>
             </w:r>
+            <w:proofErr w:type="spellEnd"/>
             <w:r>
               <w:rPr>
                 <w:rFonts w:ascii="Footlight MT Light" w:hAnsi="Footlight MT Light"/>
@@ -991,6 +1562,7 @@
               </w:rPr>
               <w:t xml:space="preserve"> </w:t>
             </w:r>
+            <w:proofErr w:type="spellStart"/>
             <w:r>
               <w:rPr>
                 <w:rFonts w:ascii="Footlight MT Light" w:hAnsi="Footlight MT Light"/>
@@ -999,6 +1571,7 @@
               </w:rPr>
               <w:t>Private</w:t>
             </w:r>
+            <w:proofErr w:type="spellEnd"/>
             <w:r>
               <w:rPr>
                 <w:rFonts w:ascii="Footlight MT Light" w:hAnsi="Footlight MT Light"/>
@@ -1032,6 +1605,7 @@
               </w:rPr>
               <w:t xml:space="preserve"> </w:t>
             </w:r>
+            <w:proofErr w:type="spellStart"/>
             <w:r>
               <w:rPr>
                 <w:rFonts w:ascii="Footlight MT Light" w:hAnsi="Footlight MT Light"/>
@@ -1040,6 +1614,7 @@
               </w:rPr>
               <w:t>Private</w:t>
             </w:r>
+            <w:proofErr w:type="spellEnd"/>
             <w:r>
               <w:rPr>
                 <w:rFonts w:ascii="Footlight MT Light" w:hAnsi="Footlight MT Light"/>
@@ -1113,6 +1688,7 @@
               </w:rPr>
               <w:t xml:space="preserve">ASJ 25. Mengonfigurasi Sistem Kontrol dan </w:t>
             </w:r>
+            <w:proofErr w:type="spellStart"/>
             <w:r>
               <w:rPr>
                 <w:rFonts w:ascii="Footlight MT Light" w:hAnsi="Footlight MT Light"/>
@@ -1121,6 +1697,7 @@
               </w:rPr>
               <w:t>Monitoring</w:t>
             </w:r>
+            <w:proofErr w:type="spellEnd"/>
           </w:p>
           <w:p>
             <w:pPr>
@@ -1134,6 +1711,7 @@
               </w:rPr>
               <w:t xml:space="preserve">ASJ 26. Mengevaluasi Sistem Kontrol dan </w:t>
             </w:r>
+            <w:proofErr w:type="spellStart"/>
             <w:r>
               <w:rPr>
                 <w:rFonts w:ascii="Footlight MT Light" w:hAnsi="Footlight MT Light"/>
@@ -1142,6 +1720,7 @@
               </w:rPr>
               <w:t>Monitoring</w:t>
             </w:r>
+            <w:proofErr w:type="spellEnd"/>
           </w:p>
         </w:tc>
       </w:tr>
@@ -1422,6 +2001,7 @@
         </w:rPr>
         <w:t xml:space="preserve">ASJ 7. Mengonfigurasi </w:t>
       </w:r>
+      <w:proofErr w:type="spellStart"/>
       <w:r>
         <w:rPr>
           <w:rFonts w:ascii="Footlight MT Light" w:hAnsi="Footlight MT Light"/>
@@ -1430,6 +2010,7 @@
         </w:rPr>
         <w:t>File</w:t>
       </w:r>
+      <w:proofErr w:type="spellEnd"/>
       <w:r>
         <w:rPr>
           <w:rFonts w:ascii="Footlight MT Light" w:hAnsi="Footlight MT Light"/>
@@ -1451,6 +2032,7 @@
         </w:rPr>
         <w:t xml:space="preserve">ASJ 8. Mengevaluasi </w:t>
       </w:r>
+      <w:proofErr w:type="spellStart"/>
       <w:r>
         <w:rPr>
           <w:rFonts w:ascii="Footlight MT Light" w:hAnsi="Footlight MT Light"/>
@@ -1459,6 +2041,7 @@
         </w:rPr>
         <w:t>File</w:t>
       </w:r>
+      <w:proofErr w:type="spellEnd"/>
       <w:r>
         <w:rPr>
           <w:rFonts w:ascii="Footlight MT Light" w:hAnsi="Footlight MT Light"/>
@@ -1608,12 +2191,21 @@
           <w:lang w:val="en-US"/>
         </w:rPr>
       </w:pPr>
+      <w:proofErr w:type="spellStart"/>
       <w:r>
         <w:rPr>
           <w:rFonts w:ascii="Footlight MT Light" w:hAnsi="Footlight MT Light"/>
           <w:lang w:val="en-US"/>
         </w:rPr>
-        <w:t>Siswa Mampu:</w:t>
+        <w:t>Siswa</w:t>
+      </w:r>
+      <w:proofErr w:type="spellEnd"/>
+      <w:r>
+        <w:rPr>
+          <w:rFonts w:ascii="Footlight MT Light" w:hAnsi="Footlight MT Light"/>
+          <w:lang w:val="en-US"/>
+        </w:rPr>
+        <w:t xml:space="preserve"> Mampu:</w:t>
       </w:r>
     </w:p>
     <w:p>
@@ -1630,6 +2222,7 @@
         </w:rPr>
         <w:t xml:space="preserve">ASJ 13. Mengonfigurasi </w:t>
       </w:r>
+      <w:proofErr w:type="spellStart"/>
       <w:r>
         <w:rPr>
           <w:rFonts w:ascii="Footlight MT Light" w:hAnsi="Footlight MT Light"/>
@@ -1638,6 +2231,7 @@
         </w:rPr>
         <w:t>Database</w:t>
       </w:r>
+      <w:proofErr w:type="spellEnd"/>
       <w:r>
         <w:rPr>
           <w:rFonts w:ascii="Footlight MT Light" w:hAnsi="Footlight MT Light"/>
@@ -1660,6 +2254,7 @@
         </w:rPr>
         <w:t xml:space="preserve">ASJ 14. Mengevaluasi </w:t>
       </w:r>
+      <w:proofErr w:type="spellStart"/>
       <w:r>
         <w:rPr>
           <w:rFonts w:ascii="Footlight MT Light" w:hAnsi="Footlight MT Light"/>
@@ -1668,6 +2263,7 @@
         </w:rPr>
         <w:t>Database</w:t>
       </w:r>
+      <w:proofErr w:type="spellEnd"/>
       <w:r>
         <w:rPr>
           <w:rFonts w:ascii="Footlight MT Light" w:hAnsi="Footlight MT Light"/>
@@ -1754,6 +2350,7 @@
         </w:rPr>
         <w:t xml:space="preserve">ASJ 17. Mengonfigurasi </w:t>
       </w:r>
+      <w:proofErr w:type="spellStart"/>
       <w:r>
         <w:rPr>
           <w:rFonts w:ascii="Footlight MT Light" w:hAnsi="Footlight MT Light"/>
@@ -1762,6 +2359,7 @@
         </w:rPr>
         <w:t>Control</w:t>
       </w:r>
+      <w:proofErr w:type="spellEnd"/>
       <w:r>
         <w:rPr>
           <w:rFonts w:ascii="Footlight MT Light" w:hAnsi="Footlight MT Light"/>
@@ -1782,6 +2380,7 @@
         </w:rPr>
         <w:t xml:space="preserve"> </w:t>
       </w:r>
+      <w:proofErr w:type="spellStart"/>
       <w:r>
         <w:rPr>
           <w:rFonts w:ascii="Footlight MT Light" w:hAnsi="Footlight MT Light"/>
@@ -1790,6 +2389,7 @@
         </w:rPr>
         <w:t>Hosting</w:t>
       </w:r>
+      <w:proofErr w:type="spellEnd"/>
     </w:p>
     <w:p>
       <w:pPr>
@@ -1805,6 +2405,7 @@
         </w:rPr>
         <w:t xml:space="preserve">ASJ 18. Mengevaluasi </w:t>
       </w:r>
+      <w:proofErr w:type="spellStart"/>
       <w:r>
         <w:rPr>
           <w:rFonts w:ascii="Footlight MT Light" w:hAnsi="Footlight MT Light"/>
@@ -1813,6 +2414,7 @@
         </w:rPr>
         <w:t>Control</w:t>
       </w:r>
+      <w:proofErr w:type="spellEnd"/>
       <w:r>
         <w:rPr>
           <w:rFonts w:ascii="Footlight MT Light" w:hAnsi="Footlight MT Light"/>
@@ -1833,6 +2435,7 @@
         </w:rPr>
         <w:t xml:space="preserve"> </w:t>
       </w:r>
+      <w:proofErr w:type="spellStart"/>
       <w:r>
         <w:rPr>
           <w:rFonts w:ascii="Footlight MT Light" w:hAnsi="Footlight MT Light"/>
@@ -1841,6 +2444,7 @@
         </w:rPr>
         <w:t>Hosting</w:t>
       </w:r>
+      <w:proofErr w:type="spellEnd"/>
     </w:p>
     <w:p>
       <w:pPr>
@@ -1856,6 +2460,7 @@
         </w:rPr>
         <w:t xml:space="preserve">ASJ 19. Mengonfigurasi </w:t>
       </w:r>
+      <w:proofErr w:type="spellStart"/>
       <w:r>
         <w:rPr>
           <w:rFonts w:ascii="Footlight MT Light" w:hAnsi="Footlight MT Light"/>
@@ -1864,12 +2469,14 @@
         </w:rPr>
         <w:t>Share</w:t>
       </w:r>
+      <w:proofErr w:type="spellEnd"/>
       <w:r>
         <w:rPr>
           <w:rFonts w:ascii="Footlight MT Light" w:hAnsi="Footlight MT Light"/>
         </w:rPr>
         <w:t xml:space="preserve"> </w:t>
       </w:r>
+      <w:proofErr w:type="spellStart"/>
       <w:r>
         <w:rPr>
           <w:rFonts w:ascii="Footlight MT Light" w:hAnsi="Footlight MT Light"/>
@@ -1878,6 +2485,7 @@
         </w:rPr>
         <w:t>Hosting</w:t>
       </w:r>
+      <w:proofErr w:type="spellEnd"/>
       <w:r>
         <w:rPr>
           <w:rFonts w:ascii="Footlight MT Light" w:hAnsi="Footlight MT Light"/>
@@ -1899,6 +2507,7 @@
         </w:rPr>
         <w:t xml:space="preserve">ASJ 20. Mengevaluasi </w:t>
       </w:r>
+      <w:proofErr w:type="spellStart"/>
       <w:r>
         <w:rPr>
           <w:rFonts w:ascii="Footlight MT Light" w:hAnsi="Footlight MT Light"/>
@@ -1907,12 +2516,14 @@
         </w:rPr>
         <w:t>Share</w:t>
       </w:r>
+      <w:proofErr w:type="spellEnd"/>
       <w:r>
         <w:rPr>
           <w:rFonts w:ascii="Footlight MT Light" w:hAnsi="Footlight MT Light"/>
         </w:rPr>
         <w:t xml:space="preserve"> </w:t>
       </w:r>
+      <w:proofErr w:type="spellStart"/>
       <w:r>
         <w:rPr>
           <w:rFonts w:ascii="Footlight MT Light" w:hAnsi="Footlight MT Light"/>
@@ -1921,6 +2532,7 @@
         </w:rPr>
         <w:t>Hosting</w:t>
       </w:r>
+      <w:proofErr w:type="spellEnd"/>
       <w:r>
         <w:rPr>
           <w:rFonts w:ascii="Footlight MT Light" w:hAnsi="Footlight MT Light"/>
@@ -1956,6 +2568,7 @@
         </w:rPr>
         <w:t xml:space="preserve"> </w:t>
       </w:r>
+      <w:proofErr w:type="spellStart"/>
       <w:r>
         <w:rPr>
           <w:rFonts w:ascii="Footlight MT Light" w:hAnsi="Footlight MT Light"/>
@@ -1964,6 +2577,7 @@
         </w:rPr>
         <w:t>Private</w:t>
       </w:r>
+      <w:proofErr w:type="spellEnd"/>
       <w:r>
         <w:rPr>
           <w:rFonts w:ascii="Footlight MT Light" w:hAnsi="Footlight MT Light"/>
@@ -1999,6 +2613,7 @@
         </w:rPr>
         <w:t xml:space="preserve"> </w:t>
       </w:r>
+      <w:proofErr w:type="spellStart"/>
       <w:r>
         <w:rPr>
           <w:rFonts w:ascii="Footlight MT Light" w:hAnsi="Footlight MT Light"/>
@@ -2007,6 +2622,7 @@
         </w:rPr>
         <w:t>Private</w:t>
       </w:r>
+      <w:proofErr w:type="spellEnd"/>
       <w:r>
         <w:rPr>
           <w:rFonts w:ascii="Footlight MT Light" w:hAnsi="Footlight MT Light"/>
@@ -2086,6 +2702,7 @@
         </w:rPr>
         <w:t xml:space="preserve">ASJ 25. Mengonfigurasi Sistem Kontrol dan </w:t>
       </w:r>
+      <w:proofErr w:type="spellStart"/>
       <w:r>
         <w:rPr>
           <w:rFonts w:ascii="Footlight MT Light" w:hAnsi="Footlight MT Light"/>
@@ -2094,6 +2711,7 @@
         </w:rPr>
         <w:t>Monitoring</w:t>
       </w:r>
+      <w:proofErr w:type="spellEnd"/>
     </w:p>
     <w:p>
       <w:pPr>
@@ -2109,6 +2727,7 @@
         </w:rPr>
         <w:t xml:space="preserve">ASJ 26. Mengevaluasi Sistem Kontrol dan </w:t>
       </w:r>
+      <w:proofErr w:type="spellStart"/>
       <w:r>
         <w:rPr>
           <w:rFonts w:ascii="Footlight MT Light" w:hAnsi="Footlight MT Light"/>
@@ -2117,6 +2736,7 @@
         </w:rPr>
         <w:t>Monitoring</w:t>
       </w:r>
+      <w:proofErr w:type="spellEnd"/>
     </w:p>
     <w:p>
       <w:pPr>
@@ -2213,6 +2833,7 @@
                 <w:lang w:val="en-US"/>
               </w:rPr>
             </w:pPr>
+            <w:proofErr w:type="spellStart"/>
             <w:r>
               <w:rPr>
                 <w:rFonts w:ascii="Footlight MT Light" w:hAnsi="Footlight MT Light"/>
@@ -2222,8 +2843,33 @@
                 <w:szCs w:val="24"/>
                 <w:lang w:val="en-US"/>
               </w:rPr>
-              <w:t>Tujuan Pembelajaran</w:t>
-            </w:r>
+              <w:t>Tujuan</w:t>
+            </w:r>
+            <w:proofErr w:type="spellEnd"/>
+            <w:r>
+              <w:rPr>
+                <w:rFonts w:ascii="Footlight MT Light" w:hAnsi="Footlight MT Light"/>
+                <w:b/>
+                <w:bCs/>
+                <w:sz w:val="24"/>
+                <w:szCs w:val="24"/>
+                <w:lang w:val="en-US"/>
+              </w:rPr>
+              <w:t xml:space="preserve"> </w:t>
+            </w:r>
+            <w:proofErr w:type="spellStart"/>
+            <w:r>
+              <w:rPr>
+                <w:rFonts w:ascii="Footlight MT Light" w:hAnsi="Footlight MT Light"/>
+                <w:b/>
+                <w:bCs/>
+                <w:sz w:val="24"/>
+                <w:szCs w:val="24"/>
+                <w:lang w:val="en-US"/>
+              </w:rPr>
+              <w:t>Pembelajaran</w:t>
+            </w:r>
+            <w:proofErr w:type="spellEnd"/>
           </w:p>
         </w:tc>
         <w:tc>
@@ -2242,6 +2888,7 @@
                 <w:lang w:val="en-US"/>
               </w:rPr>
             </w:pPr>
+            <w:proofErr w:type="spellStart"/>
             <w:r>
               <w:rPr>
                 <w:rFonts w:ascii="Footlight MT Light" w:hAnsi="Footlight MT Light"/>
@@ -2253,6 +2900,7 @@
               </w:rPr>
               <w:t>Asesmen</w:t>
             </w:r>
+            <w:proofErr w:type="spellEnd"/>
           </w:p>
         </w:tc>
         <w:tc>
@@ -2271,6 +2919,7 @@
                 <w:lang w:val="en-US"/>
               </w:rPr>
             </w:pPr>
+            <w:proofErr w:type="spellStart"/>
             <w:r>
               <w:rPr>
                 <w:rFonts w:ascii="Footlight MT Light" w:hAnsi="Footlight MT Light"/>
@@ -2280,8 +2929,33 @@
                 <w:szCs w:val="24"/>
                 <w:lang w:val="en-US"/>
               </w:rPr>
-              <w:t>Lingkup Materi</w:t>
-            </w:r>
+              <w:t>Lingkup</w:t>
+            </w:r>
+            <w:proofErr w:type="spellEnd"/>
+            <w:r>
+              <w:rPr>
+                <w:rFonts w:ascii="Footlight MT Light" w:hAnsi="Footlight MT Light"/>
+                <w:b/>
+                <w:bCs/>
+                <w:sz w:val="24"/>
+                <w:szCs w:val="24"/>
+                <w:lang w:val="en-US"/>
+              </w:rPr>
+              <w:t xml:space="preserve"> </w:t>
+            </w:r>
+            <w:proofErr w:type="spellStart"/>
+            <w:r>
+              <w:rPr>
+                <w:rFonts w:ascii="Footlight MT Light" w:hAnsi="Footlight MT Light"/>
+                <w:b/>
+                <w:bCs/>
+                <w:sz w:val="24"/>
+                <w:szCs w:val="24"/>
+                <w:lang w:val="en-US"/>
+              </w:rPr>
+              <w:t>Materi</w:t>
+            </w:r>
+            <w:proofErr w:type="spellEnd"/>
           </w:p>
         </w:tc>
         <w:tc>
@@ -2300,6 +2974,7 @@
                 <w:lang w:val="en-US"/>
               </w:rPr>
             </w:pPr>
+            <w:proofErr w:type="spellStart"/>
             <w:r>
               <w:rPr>
                 <w:rFonts w:ascii="Footlight MT Light" w:hAnsi="Footlight MT Light"/>
@@ -2309,7 +2984,19 @@
                 <w:szCs w:val="24"/>
                 <w:lang w:val="en-US"/>
               </w:rPr>
-              <w:t>Jumlah Jam</w:t>
+              <w:t>Jumlah</w:t>
+            </w:r>
+            <w:proofErr w:type="spellEnd"/>
+            <w:r>
+              <w:rPr>
+                <w:rFonts w:ascii="Footlight MT Light" w:hAnsi="Footlight MT Light"/>
+                <w:b/>
+                <w:bCs/>
+                <w:sz w:val="24"/>
+                <w:szCs w:val="24"/>
+                <w:lang w:val="en-US"/>
+              </w:rPr>
+              <w:t xml:space="preserve"> Jam</w:t>
             </w:r>
           </w:p>
         </w:tc>
@@ -2425,15 +3112,27 @@
               </w:rPr>
               <w:t xml:space="preserve">Menentukan spesifikasi </w:t>
             </w:r>
-            <w:r>
-              <w:rPr>
-                <w:rFonts w:ascii="Footlight MT Light" w:hAnsi="Footlight MT Light"/>
-                <w:i/>
-                <w:iCs/>
-                <w:sz w:val="24"/>
-                <w:szCs w:val="24"/>
-              </w:rPr>
-              <w:t xml:space="preserve">hardware server </w:t>
+            <w:proofErr w:type="spellStart"/>
+            <w:r>
+              <w:rPr>
+                <w:rFonts w:ascii="Footlight MT Light" w:hAnsi="Footlight MT Light"/>
+                <w:i/>
+                <w:iCs/>
+                <w:sz w:val="24"/>
+                <w:szCs w:val="24"/>
+              </w:rPr>
+              <w:t>hardware</w:t>
+            </w:r>
+            <w:proofErr w:type="spellEnd"/>
+            <w:r>
+              <w:rPr>
+                <w:rFonts w:ascii="Footlight MT Light" w:hAnsi="Footlight MT Light"/>
+                <w:i/>
+                <w:iCs/>
+                <w:sz w:val="24"/>
+                <w:szCs w:val="24"/>
+              </w:rPr>
+              <w:t xml:space="preserve"> server </w:t>
             </w:r>
             <w:r>
               <w:rPr>
@@ -2726,6 +3425,7 @@
               </w:rPr>
               <w:t xml:space="preserve">Konfigurasi IP </w:t>
             </w:r>
+            <w:proofErr w:type="spellStart"/>
             <w:r>
               <w:rPr>
                 <w:rFonts w:ascii="Footlight MT Light" w:hAnsi="Footlight MT Light"/>
@@ -2736,6 +3436,7 @@
               </w:rPr>
               <w:t>Address</w:t>
             </w:r>
+            <w:proofErr w:type="spellEnd"/>
           </w:p>
           <w:p>
             <w:pPr>
@@ -2778,6 +3479,7 @@
                 <w:lang w:val="en-US"/>
               </w:rPr>
             </w:pPr>
+            <w:proofErr w:type="spellStart"/>
             <w:r>
               <w:rPr>
                 <w:rFonts w:ascii="Footlight MT Light" w:hAnsi="Footlight MT Light"/>
@@ -2788,6 +3490,7 @@
               </w:rPr>
               <w:t>Powershell</w:t>
             </w:r>
+            <w:proofErr w:type="spellEnd"/>
           </w:p>
           <w:p>
             <w:pPr>
@@ -2806,16 +3509,40 @@
                 <w:lang w:val="en-US"/>
               </w:rPr>
             </w:pPr>
-            <w:r>
-              <w:rPr>
-                <w:rFonts w:ascii="Footlight MT Light" w:hAnsi="Footlight MT Light"/>
-                <w:i/>
-                <w:iCs/>
-                <w:sz w:val="24"/>
-                <w:szCs w:val="24"/>
-              </w:rPr>
-              <w:t>Shell Scripting</w:t>
-            </w:r>
+            <w:proofErr w:type="spellStart"/>
+            <w:r>
+              <w:rPr>
+                <w:rFonts w:ascii="Footlight MT Light" w:hAnsi="Footlight MT Light"/>
+                <w:i/>
+                <w:iCs/>
+                <w:sz w:val="24"/>
+                <w:szCs w:val="24"/>
+              </w:rPr>
+              <w:t>Shell</w:t>
+            </w:r>
+            <w:proofErr w:type="spellEnd"/>
+            <w:r>
+              <w:rPr>
+                <w:rFonts w:ascii="Footlight MT Light" w:hAnsi="Footlight MT Light"/>
+                <w:i/>
+                <w:iCs/>
+                <w:sz w:val="24"/>
+                <w:szCs w:val="24"/>
+              </w:rPr>
+              <w:t xml:space="preserve"> </w:t>
+            </w:r>
+            <w:proofErr w:type="spellStart"/>
+            <w:r>
+              <w:rPr>
+                <w:rFonts w:ascii="Footlight MT Light" w:hAnsi="Footlight MT Light"/>
+                <w:i/>
+                <w:iCs/>
+                <w:sz w:val="24"/>
+                <w:szCs w:val="24"/>
+              </w:rPr>
+              <w:t>Scripting</w:t>
+            </w:r>
+            <w:proofErr w:type="spellEnd"/>
           </w:p>
           <w:p>
             <w:pPr>
@@ -2866,8 +3593,20 @@
                 <w:sz w:val="24"/>
                 <w:szCs w:val="24"/>
               </w:rPr>
-              <w:t>Domain controller</w:t>
-            </w:r>
+              <w:t xml:space="preserve">Domain </w:t>
+            </w:r>
+            <w:proofErr w:type="spellStart"/>
+            <w:r>
+              <w:rPr>
+                <w:rFonts w:ascii="Footlight MT Light" w:hAnsi="Footlight MT Light"/>
+                <w:i/>
+                <w:iCs/>
+                <w:sz w:val="24"/>
+                <w:szCs w:val="24"/>
+              </w:rPr>
+              <w:t>controller</w:t>
+            </w:r>
+            <w:proofErr w:type="spellEnd"/>
           </w:p>
           <w:p>
             <w:pPr>
@@ -2894,8 +3633,20 @@
                 <w:sz w:val="24"/>
                 <w:szCs w:val="24"/>
               </w:rPr>
-              <w:t>Group Policy</w:t>
-            </w:r>
+              <w:t xml:space="preserve">Group </w:t>
+            </w:r>
+            <w:proofErr w:type="spellStart"/>
+            <w:r>
+              <w:rPr>
+                <w:rFonts w:ascii="Footlight MT Light" w:hAnsi="Footlight MT Light"/>
+                <w:i/>
+                <w:iCs/>
+                <w:sz w:val="24"/>
+                <w:szCs w:val="24"/>
+              </w:rPr>
+              <w:t>Policy</w:t>
+            </w:r>
+            <w:proofErr w:type="spellEnd"/>
           </w:p>
         </w:tc>
         <w:tc>
@@ -3253,6 +4004,7 @@
               </w:rPr>
               <w:t xml:space="preserve">DHCP </w:t>
             </w:r>
+            <w:proofErr w:type="spellStart"/>
             <w:r>
               <w:rPr>
                 <w:rFonts w:ascii="Footlight MT Light" w:hAnsi="Footlight MT Light"/>
@@ -3263,6 +4015,7 @@
               </w:rPr>
               <w:t>Relay</w:t>
             </w:r>
+            <w:proofErr w:type="spellEnd"/>
           </w:p>
           <w:p>
             <w:pPr>
@@ -3287,6 +4040,7 @@
               </w:rPr>
               <w:t xml:space="preserve">DHCP </w:t>
             </w:r>
+            <w:proofErr w:type="spellStart"/>
             <w:r>
               <w:rPr>
                 <w:rFonts w:ascii="Footlight MT Light" w:hAnsi="Footlight MT Light"/>
@@ -3297,6 +4051,7 @@
               </w:rPr>
               <w:t>Client</w:t>
             </w:r>
+            <w:proofErr w:type="spellEnd"/>
           </w:p>
           <w:p>
             <w:pPr>
@@ -3353,6 +4108,7 @@
               </w:rPr>
               <w:t xml:space="preserve">Konfigurasi DHCP </w:t>
             </w:r>
+            <w:proofErr w:type="spellStart"/>
             <w:r>
               <w:rPr>
                 <w:rFonts w:ascii="Footlight MT Light" w:hAnsi="Footlight MT Light"/>
@@ -3363,6 +4119,7 @@
               </w:rPr>
               <w:t>Client</w:t>
             </w:r>
+            <w:proofErr w:type="spellEnd"/>
           </w:p>
           <w:p>
             <w:pPr>
@@ -3387,6 +4144,7 @@
               </w:rPr>
               <w:t xml:space="preserve">Konfigurasi DHCP </w:t>
             </w:r>
+            <w:proofErr w:type="spellStart"/>
             <w:r>
               <w:rPr>
                 <w:rFonts w:ascii="Footlight MT Light" w:hAnsi="Footlight MT Light"/>
@@ -3397,6 +4155,7 @@
               </w:rPr>
               <w:t>Relay</w:t>
             </w:r>
+            <w:proofErr w:type="spellEnd"/>
           </w:p>
           <w:p>
             <w:pPr>
@@ -3753,6 +4512,7 @@
                 <w:lang w:val="en-US"/>
               </w:rPr>
             </w:pPr>
+            <w:proofErr w:type="spellStart"/>
             <w:r>
               <w:rPr>
                 <w:rFonts w:ascii="Footlight MT Light" w:hAnsi="Footlight MT Light"/>
@@ -3762,6 +4522,7 @@
               <w:lastRenderedPageBreak/>
               <w:t>ProFTPD</w:t>
             </w:r>
+            <w:proofErr w:type="spellEnd"/>
           </w:p>
           <w:p>
             <w:pPr>
@@ -3786,6 +4547,7 @@
               </w:rPr>
               <w:t xml:space="preserve">FTP </w:t>
             </w:r>
+            <w:proofErr w:type="spellStart"/>
             <w:r>
               <w:rPr>
                 <w:rFonts w:ascii="Footlight MT Light" w:hAnsi="Footlight MT Light"/>
@@ -3796,6 +4558,7 @@
               </w:rPr>
               <w:t>Client</w:t>
             </w:r>
+            <w:proofErr w:type="spellEnd"/>
           </w:p>
           <w:p>
             <w:pPr>
@@ -3852,6 +4615,7 @@
               </w:rPr>
               <w:t xml:space="preserve">Konfigurasi FTP </w:t>
             </w:r>
+            <w:proofErr w:type="spellStart"/>
             <w:r>
               <w:rPr>
                 <w:rFonts w:ascii="Footlight MT Light" w:hAnsi="Footlight MT Light"/>
@@ -3862,6 +4626,7 @@
               </w:rPr>
               <w:t>Client</w:t>
             </w:r>
+            <w:proofErr w:type="spellEnd"/>
           </w:p>
         </w:tc>
         <w:tc>
@@ -3923,20 +4688,48 @@
               <w:rPr>
                 <w:rFonts w:ascii="Footlight MT Light" w:hAnsi="Footlight MT Light"/>
               </w:rPr>
-              <w:t>ASJ 7. Mengonfigurasi File Server</w:t>
-            </w:r>
-          </w:p>
-          <w:p>
-            <w:pPr>
-              <w:rPr>
-                <w:rFonts w:ascii="Footlight MT Light" w:hAnsi="Footlight MT Light"/>
-              </w:rPr>
-            </w:pPr>
-            <w:r>
-              <w:rPr>
-                <w:rFonts w:ascii="Footlight MT Light" w:hAnsi="Footlight MT Light"/>
-              </w:rPr>
-              <w:t>ASJ 8. Mengevaluasi File Server</w:t>
+              <w:t xml:space="preserve">ASJ 7. Mengonfigurasi </w:t>
+            </w:r>
+            <w:proofErr w:type="spellStart"/>
+            <w:r>
+              <w:rPr>
+                <w:rFonts w:ascii="Footlight MT Light" w:hAnsi="Footlight MT Light"/>
+              </w:rPr>
+              <w:t>File</w:t>
+            </w:r>
+            <w:proofErr w:type="spellEnd"/>
+            <w:r>
+              <w:rPr>
+                <w:rFonts w:ascii="Footlight MT Light" w:hAnsi="Footlight MT Light"/>
+              </w:rPr>
+              <w:t xml:space="preserve"> Server</w:t>
+            </w:r>
+          </w:p>
+          <w:p>
+            <w:pPr>
+              <w:rPr>
+                <w:rFonts w:ascii="Footlight MT Light" w:hAnsi="Footlight MT Light"/>
+              </w:rPr>
+            </w:pPr>
+            <w:r>
+              <w:rPr>
+                <w:rFonts w:ascii="Footlight MT Light" w:hAnsi="Footlight MT Light"/>
+              </w:rPr>
+              <w:t xml:space="preserve">ASJ 8. Mengevaluasi </w:t>
+            </w:r>
+            <w:proofErr w:type="spellStart"/>
+            <w:r>
+              <w:rPr>
+                <w:rFonts w:ascii="Footlight MT Light" w:hAnsi="Footlight MT Light"/>
+              </w:rPr>
+              <w:t>File</w:t>
+            </w:r>
+            <w:proofErr w:type="spellEnd"/>
+            <w:r>
+              <w:rPr>
+                <w:rFonts w:ascii="Footlight MT Light" w:hAnsi="Footlight MT Light"/>
+              </w:rPr>
+              <w:t xml:space="preserve"> Server</w:t>
             </w:r>
           </w:p>
           <w:p>
@@ -3994,7 +4787,25 @@
                 <w:sz w:val="24"/>
                 <w:szCs w:val="24"/>
               </w:rPr>
-              <w:t>Menjelaskan konsep File Server</w:t>
+              <w:t xml:space="preserve">Menjelaskan konsep </w:t>
+            </w:r>
+            <w:proofErr w:type="spellStart"/>
+            <w:r>
+              <w:rPr>
+                <w:rFonts w:ascii="Footlight MT Light" w:hAnsi="Footlight MT Light"/>
+                <w:sz w:val="24"/>
+                <w:szCs w:val="24"/>
+              </w:rPr>
+              <w:t>File</w:t>
+            </w:r>
+            <w:proofErr w:type="spellEnd"/>
+            <w:r>
+              <w:rPr>
+                <w:rFonts w:ascii="Footlight MT Light" w:hAnsi="Footlight MT Light"/>
+                <w:sz w:val="24"/>
+                <w:szCs w:val="24"/>
+              </w:rPr>
+              <w:t xml:space="preserve"> Server</w:t>
             </w:r>
           </w:p>
           <w:p>
@@ -4017,7 +4828,43 @@
                 <w:sz w:val="24"/>
                 <w:szCs w:val="24"/>
               </w:rPr>
-              <w:t>Menentukan cara kongfigurasi File Server</w:t>
+              <w:t xml:space="preserve">Menentukan cara </w:t>
+            </w:r>
+            <w:proofErr w:type="spellStart"/>
+            <w:r>
+              <w:rPr>
+                <w:rFonts w:ascii="Footlight MT Light" w:hAnsi="Footlight MT Light"/>
+                <w:sz w:val="24"/>
+                <w:szCs w:val="24"/>
+              </w:rPr>
+              <w:t>kongfigurasi</w:t>
+            </w:r>
+            <w:proofErr w:type="spellEnd"/>
+            <w:r>
+              <w:rPr>
+                <w:rFonts w:ascii="Footlight MT Light" w:hAnsi="Footlight MT Light"/>
+                <w:sz w:val="24"/>
+                <w:szCs w:val="24"/>
+              </w:rPr>
+              <w:t xml:space="preserve"> </w:t>
+            </w:r>
+            <w:proofErr w:type="spellStart"/>
+            <w:r>
+              <w:rPr>
+                <w:rFonts w:ascii="Footlight MT Light" w:hAnsi="Footlight MT Light"/>
+                <w:sz w:val="24"/>
+                <w:szCs w:val="24"/>
+              </w:rPr>
+              <w:t>File</w:t>
+            </w:r>
+            <w:proofErr w:type="spellEnd"/>
+            <w:r>
+              <w:rPr>
+                <w:rFonts w:ascii="Footlight MT Light" w:hAnsi="Footlight MT Light"/>
+                <w:sz w:val="24"/>
+                <w:szCs w:val="24"/>
+              </w:rPr>
+              <w:t xml:space="preserve"> Server</w:t>
             </w:r>
           </w:p>
           <w:p>
@@ -4040,7 +4887,25 @@
                 <w:sz w:val="24"/>
                 <w:szCs w:val="24"/>
               </w:rPr>
-              <w:t>Melakukan konfigurasi File Server</w:t>
+              <w:t xml:space="preserve">Melakukan konfigurasi </w:t>
+            </w:r>
+            <w:proofErr w:type="spellStart"/>
+            <w:r>
+              <w:rPr>
+                <w:rFonts w:ascii="Footlight MT Light" w:hAnsi="Footlight MT Light"/>
+                <w:sz w:val="24"/>
+                <w:szCs w:val="24"/>
+              </w:rPr>
+              <w:t>File</w:t>
+            </w:r>
+            <w:proofErr w:type="spellEnd"/>
+            <w:r>
+              <w:rPr>
+                <w:rFonts w:ascii="Footlight MT Light" w:hAnsi="Footlight MT Light"/>
+                <w:sz w:val="24"/>
+                <w:szCs w:val="24"/>
+              </w:rPr>
+              <w:t xml:space="preserve"> Server</w:t>
             </w:r>
           </w:p>
           <w:p>
@@ -4063,7 +4928,25 @@
                 <w:sz w:val="24"/>
                 <w:szCs w:val="24"/>
               </w:rPr>
-              <w:t>Menguji hasil konfigurasi File Server</w:t>
+              <w:t xml:space="preserve">Menguji hasil konfigurasi </w:t>
+            </w:r>
+            <w:proofErr w:type="spellStart"/>
+            <w:r>
+              <w:rPr>
+                <w:rFonts w:ascii="Footlight MT Light" w:hAnsi="Footlight MT Light"/>
+                <w:sz w:val="24"/>
+                <w:szCs w:val="24"/>
+              </w:rPr>
+              <w:t>File</w:t>
+            </w:r>
+            <w:proofErr w:type="spellEnd"/>
+            <w:r>
+              <w:rPr>
+                <w:rFonts w:ascii="Footlight MT Light" w:hAnsi="Footlight MT Light"/>
+                <w:sz w:val="24"/>
+                <w:szCs w:val="24"/>
+              </w:rPr>
+              <w:t xml:space="preserve"> Server</w:t>
             </w:r>
           </w:p>
           <w:p>
@@ -4154,6 +5037,7 @@
                 <w:lang w:val="en-US"/>
               </w:rPr>
             </w:pPr>
+            <w:proofErr w:type="spellStart"/>
             <w:r>
               <w:rPr>
                 <w:rFonts w:ascii="Footlight MT Light" w:hAnsi="Footlight MT Light"/>
@@ -4164,6 +5048,7 @@
               </w:rPr>
               <w:t>File</w:t>
             </w:r>
+            <w:proofErr w:type="spellEnd"/>
             <w:r>
               <w:rPr>
                 <w:rFonts w:ascii="Footlight MT Light" w:hAnsi="Footlight MT Light"/>
@@ -4196,6 +5081,7 @@
               </w:rPr>
               <w:t xml:space="preserve">Prinsip dan cara kerja </w:t>
             </w:r>
+            <w:proofErr w:type="spellStart"/>
             <w:r>
               <w:rPr>
                 <w:rFonts w:ascii="Footlight MT Light" w:hAnsi="Footlight MT Light"/>
@@ -4206,6 +5092,7 @@
               </w:rPr>
               <w:t>File</w:t>
             </w:r>
+            <w:proofErr w:type="spellEnd"/>
             <w:r>
               <w:rPr>
                 <w:rFonts w:ascii="Footlight MT Light" w:hAnsi="Footlight MT Light"/>
@@ -4264,16 +5151,40 @@
                 <w:lang w:val="en-US"/>
               </w:rPr>
             </w:pPr>
-            <w:r>
-              <w:rPr>
-                <w:rFonts w:ascii="Footlight MT Light" w:hAnsi="Footlight MT Light"/>
-                <w:i/>
-                <w:iCs/>
-                <w:sz w:val="24"/>
-                <w:szCs w:val="24"/>
-              </w:rPr>
-              <w:t>Active Directory</w:t>
-            </w:r>
+            <w:proofErr w:type="spellStart"/>
+            <w:r>
+              <w:rPr>
+                <w:rFonts w:ascii="Footlight MT Light" w:hAnsi="Footlight MT Light"/>
+                <w:i/>
+                <w:iCs/>
+                <w:sz w:val="24"/>
+                <w:szCs w:val="24"/>
+              </w:rPr>
+              <w:t>Active</w:t>
+            </w:r>
+            <w:proofErr w:type="spellEnd"/>
+            <w:r>
+              <w:rPr>
+                <w:rFonts w:ascii="Footlight MT Light" w:hAnsi="Footlight MT Light"/>
+                <w:i/>
+                <w:iCs/>
+                <w:sz w:val="24"/>
+                <w:szCs w:val="24"/>
+              </w:rPr>
+              <w:t xml:space="preserve"> </w:t>
+            </w:r>
+            <w:proofErr w:type="spellStart"/>
+            <w:r>
+              <w:rPr>
+                <w:rFonts w:ascii="Footlight MT Light" w:hAnsi="Footlight MT Light"/>
+                <w:i/>
+                <w:iCs/>
+                <w:sz w:val="24"/>
+                <w:szCs w:val="24"/>
+              </w:rPr>
+              <w:t>Directory</w:t>
+            </w:r>
+            <w:proofErr w:type="spellEnd"/>
           </w:p>
           <w:p>
             <w:pPr>
@@ -4298,6 +5209,7 @@
               </w:rPr>
               <w:t xml:space="preserve">Konfigurasi </w:t>
             </w:r>
+            <w:proofErr w:type="spellStart"/>
             <w:r>
               <w:rPr>
                 <w:rFonts w:ascii="Footlight MT Light" w:hAnsi="Footlight MT Light"/>
@@ -4308,6 +5220,7 @@
               </w:rPr>
               <w:t>File</w:t>
             </w:r>
+            <w:proofErr w:type="spellEnd"/>
             <w:r>
               <w:rPr>
                 <w:rFonts w:ascii="Footlight MT Light" w:hAnsi="Footlight MT Light"/>
@@ -4761,6 +5674,7 @@
                 <w:lang w:val="en-US"/>
               </w:rPr>
             </w:pPr>
+            <w:proofErr w:type="spellStart"/>
             <w:r>
               <w:rPr>
                 <w:rFonts w:ascii="Footlight MT Light" w:hAnsi="Footlight MT Light"/>
@@ -4771,6 +5685,7 @@
               </w:rPr>
               <w:t>Apache</w:t>
             </w:r>
+            <w:proofErr w:type="spellEnd"/>
           </w:p>
           <w:p>
             <w:pPr>
@@ -4789,6 +5704,7 @@
                 <w:lang w:val="en-US"/>
               </w:rPr>
             </w:pPr>
+            <w:proofErr w:type="spellStart"/>
             <w:r>
               <w:rPr>
                 <w:rFonts w:ascii="Footlight MT Light" w:hAnsi="Footlight MT Light"/>
@@ -4799,6 +5715,7 @@
               </w:rPr>
               <w:t>Nginx</w:t>
             </w:r>
+            <w:proofErr w:type="spellEnd"/>
           </w:p>
           <w:p>
             <w:pPr>
@@ -4847,6 +5764,7 @@
               </w:rPr>
               <w:t xml:space="preserve">Instalasi PHP </w:t>
             </w:r>
+            <w:proofErr w:type="spellStart"/>
             <w:r>
               <w:rPr>
                 <w:rFonts w:ascii="Footlight MT Light" w:hAnsi="Footlight MT Light"/>
@@ -4857,6 +5775,7 @@
               </w:rPr>
               <w:t>Module</w:t>
             </w:r>
+            <w:proofErr w:type="spellEnd"/>
           </w:p>
           <w:p>
             <w:pPr>
@@ -5308,6 +6227,7 @@
                 <w:lang w:val="en-US"/>
               </w:rPr>
             </w:pPr>
+            <w:proofErr w:type="spellStart"/>
             <w:r>
               <w:rPr>
                 <w:rFonts w:ascii="Footlight MT Light" w:hAnsi="Footlight MT Light"/>
@@ -5318,6 +6238,7 @@
               </w:rPr>
               <w:t>Forwaders</w:t>
             </w:r>
+            <w:proofErr w:type="spellEnd"/>
           </w:p>
           <w:p>
             <w:pPr>
@@ -5334,6 +6255,7 @@
                 <w:lang w:val="en-US"/>
               </w:rPr>
             </w:pPr>
+            <w:proofErr w:type="spellStart"/>
             <w:r>
               <w:rPr>
                 <w:rFonts w:ascii="Footlight MT Light" w:hAnsi="Footlight MT Light"/>
@@ -5344,6 +6266,7 @@
               </w:rPr>
               <w:t>Caching</w:t>
             </w:r>
+            <w:proofErr w:type="spellEnd"/>
             <w:r>
               <w:rPr>
                 <w:rFonts w:ascii="Footlight MT Light" w:hAnsi="Footlight MT Light"/>
@@ -5580,7 +6503,27 @@
                 <w:szCs w:val="24"/>
                 <w:lang w:val="en-US"/>
               </w:rPr>
-              <w:t>(20 Pertemuan)</w:t>
+              <w:t xml:space="preserve">(20 </w:t>
+            </w:r>
+            <w:proofErr w:type="spellStart"/>
+            <w:r>
+              <w:rPr>
+                <w:rFonts w:ascii="Footlight MT Light" w:hAnsi="Footlight MT Light"/>
+                <w:sz w:val="24"/>
+                <w:szCs w:val="24"/>
+                <w:lang w:val="en-US"/>
+              </w:rPr>
+              <w:t>Pertemuan</w:t>
+            </w:r>
+            <w:proofErr w:type="spellEnd"/>
+            <w:r>
+              <w:rPr>
+                <w:rFonts w:ascii="Footlight MT Light" w:hAnsi="Footlight MT Light"/>
+                <w:sz w:val="24"/>
+                <w:szCs w:val="24"/>
+                <w:lang w:val="en-US"/>
+              </w:rPr>
+              <w:t>)</w:t>
             </w:r>
           </w:p>
         </w:tc>
@@ -5655,6 +6598,7 @@
                 <w:lang w:val="en-US"/>
               </w:rPr>
             </w:pPr>
+            <w:proofErr w:type="spellStart"/>
             <w:r>
               <w:rPr>
                 <w:rFonts w:ascii="Footlight MT Light" w:hAnsi="Footlight MT Light"/>
@@ -5664,8 +6608,33 @@
                 <w:szCs w:val="24"/>
                 <w:lang w:val="en-US"/>
               </w:rPr>
-              <w:t>Tujuan Pembelajaran</w:t>
-            </w:r>
+              <w:t>Tujuan</w:t>
+            </w:r>
+            <w:proofErr w:type="spellEnd"/>
+            <w:r>
+              <w:rPr>
+                <w:rFonts w:ascii="Footlight MT Light" w:hAnsi="Footlight MT Light"/>
+                <w:b/>
+                <w:bCs/>
+                <w:sz w:val="24"/>
+                <w:szCs w:val="24"/>
+                <w:lang w:val="en-US"/>
+              </w:rPr>
+              <w:t xml:space="preserve"> </w:t>
+            </w:r>
+            <w:proofErr w:type="spellStart"/>
+            <w:r>
+              <w:rPr>
+                <w:rFonts w:ascii="Footlight MT Light" w:hAnsi="Footlight MT Light"/>
+                <w:b/>
+                <w:bCs/>
+                <w:sz w:val="24"/>
+                <w:szCs w:val="24"/>
+                <w:lang w:val="en-US"/>
+              </w:rPr>
+              <w:t>Pembelajaran</w:t>
+            </w:r>
+            <w:proofErr w:type="spellEnd"/>
           </w:p>
         </w:tc>
         <w:tc>
@@ -5684,6 +6653,7 @@
                 <w:lang w:val="en-US"/>
               </w:rPr>
             </w:pPr>
+            <w:proofErr w:type="spellStart"/>
             <w:r>
               <w:rPr>
                 <w:rFonts w:ascii="Footlight MT Light" w:hAnsi="Footlight MT Light"/>
@@ -5695,6 +6665,7 @@
               </w:rPr>
               <w:t>Asesmen</w:t>
             </w:r>
+            <w:proofErr w:type="spellEnd"/>
           </w:p>
         </w:tc>
         <w:tc>
@@ -5713,6 +6684,7 @@
                 <w:lang w:val="en-US"/>
               </w:rPr>
             </w:pPr>
+            <w:proofErr w:type="spellStart"/>
             <w:r>
               <w:rPr>
                 <w:rFonts w:ascii="Footlight MT Light" w:hAnsi="Footlight MT Light"/>
@@ -5722,8 +6694,33 @@
                 <w:szCs w:val="24"/>
                 <w:lang w:val="en-US"/>
               </w:rPr>
-              <w:t>Lingkup Materi</w:t>
-            </w:r>
+              <w:t>Lingkup</w:t>
+            </w:r>
+            <w:proofErr w:type="spellEnd"/>
+            <w:r>
+              <w:rPr>
+                <w:rFonts w:ascii="Footlight MT Light" w:hAnsi="Footlight MT Light"/>
+                <w:b/>
+                <w:bCs/>
+                <w:sz w:val="24"/>
+                <w:szCs w:val="24"/>
+                <w:lang w:val="en-US"/>
+              </w:rPr>
+              <w:t xml:space="preserve"> </w:t>
+            </w:r>
+            <w:proofErr w:type="spellStart"/>
+            <w:r>
+              <w:rPr>
+                <w:rFonts w:ascii="Footlight MT Light" w:hAnsi="Footlight MT Light"/>
+                <w:b/>
+                <w:bCs/>
+                <w:sz w:val="24"/>
+                <w:szCs w:val="24"/>
+                <w:lang w:val="en-US"/>
+              </w:rPr>
+              <w:t>Materi</w:t>
+            </w:r>
+            <w:proofErr w:type="spellEnd"/>
           </w:p>
         </w:tc>
         <w:tc>
@@ -5742,6 +6739,7 @@
                 <w:lang w:val="en-US"/>
               </w:rPr>
             </w:pPr>
+            <w:proofErr w:type="spellStart"/>
             <w:r>
               <w:rPr>
                 <w:rFonts w:ascii="Footlight MT Light" w:hAnsi="Footlight MT Light"/>
@@ -5751,7 +6749,19 @@
                 <w:szCs w:val="24"/>
                 <w:lang w:val="en-US"/>
               </w:rPr>
-              <w:t>Jumlah Jam</w:t>
+              <w:t>Jumlah</w:t>
+            </w:r>
+            <w:proofErr w:type="spellEnd"/>
+            <w:r>
+              <w:rPr>
+                <w:rFonts w:ascii="Footlight MT Light" w:hAnsi="Footlight MT Light"/>
+                <w:b/>
+                <w:bCs/>
+                <w:sz w:val="24"/>
+                <w:szCs w:val="24"/>
+                <w:lang w:val="en-US"/>
+              </w:rPr>
+              <w:t xml:space="preserve"> Jam</w:t>
             </w:r>
           </w:p>
         </w:tc>
@@ -5771,21 +6781,49 @@
               <w:rPr>
                 <w:rFonts w:ascii="Footlight MT Light" w:hAnsi="Footlight MT Light"/>
               </w:rPr>
-              <w:t>ASJ 13. Mengonfigurasi Database Server</w:t>
-            </w:r>
-          </w:p>
-          <w:p>
-            <w:pPr>
-              <w:rPr>
-                <w:rFonts w:ascii="Footlight MT Light" w:hAnsi="Footlight MT Light"/>
-                <w:lang w:val="en-US"/>
-              </w:rPr>
-            </w:pPr>
-            <w:r>
-              <w:rPr>
-                <w:rFonts w:ascii="Footlight MT Light" w:hAnsi="Footlight MT Light"/>
-              </w:rPr>
-              <w:t xml:space="preserve">ASJ 14. Mengevaluasi Database </w:t>
+              <w:t xml:space="preserve">ASJ 13. Mengonfigurasi </w:t>
+            </w:r>
+            <w:proofErr w:type="spellStart"/>
+            <w:r>
+              <w:rPr>
+                <w:rFonts w:ascii="Footlight MT Light" w:hAnsi="Footlight MT Light"/>
+              </w:rPr>
+              <w:t>Database</w:t>
+            </w:r>
+            <w:proofErr w:type="spellEnd"/>
+            <w:r>
+              <w:rPr>
+                <w:rFonts w:ascii="Footlight MT Light" w:hAnsi="Footlight MT Light"/>
+              </w:rPr>
+              <w:t xml:space="preserve"> Server</w:t>
+            </w:r>
+          </w:p>
+          <w:p>
+            <w:pPr>
+              <w:rPr>
+                <w:rFonts w:ascii="Footlight MT Light" w:hAnsi="Footlight MT Light"/>
+                <w:lang w:val="en-US"/>
+              </w:rPr>
+            </w:pPr>
+            <w:r>
+              <w:rPr>
+                <w:rFonts w:ascii="Footlight MT Light" w:hAnsi="Footlight MT Light"/>
+              </w:rPr>
+              <w:t xml:space="preserve">ASJ 14. Mengevaluasi </w:t>
+            </w:r>
+            <w:proofErr w:type="spellStart"/>
+            <w:r>
+              <w:rPr>
+                <w:rFonts w:ascii="Footlight MT Light" w:hAnsi="Footlight MT Light"/>
+              </w:rPr>
+              <w:t>Database</w:t>
+            </w:r>
+            <w:proofErr w:type="spellEnd"/>
+            <w:r>
+              <w:rPr>
+                <w:rFonts w:ascii="Footlight MT Light" w:hAnsi="Footlight MT Light"/>
+              </w:rPr>
+              <w:t xml:space="preserve"> </w:t>
             </w:r>
             <w:r>
               <w:rPr>
@@ -5853,6 +6891,7 @@
               </w:rPr>
               <w:t xml:space="preserve">Menjelaskan konsep </w:t>
             </w:r>
+            <w:proofErr w:type="spellStart"/>
             <w:r>
               <w:rPr>
                 <w:rFonts w:ascii="Footlight MT Light" w:hAnsi="Footlight MT Light"/>
@@ -5863,6 +6902,7 @@
               </w:rPr>
               <w:t>Database</w:t>
             </w:r>
+            <w:proofErr w:type="spellEnd"/>
             <w:r>
               <w:rPr>
                 <w:rFonts w:ascii="Footlight MT Light" w:hAnsi="Footlight MT Light"/>
@@ -5894,6 +6934,7 @@
               </w:rPr>
               <w:t xml:space="preserve">Menentukan cara konfigurasi </w:t>
             </w:r>
+            <w:proofErr w:type="spellStart"/>
             <w:r>
               <w:rPr>
                 <w:rFonts w:ascii="Footlight MT Light" w:hAnsi="Footlight MT Light"/>
@@ -5904,6 +6945,7 @@
               </w:rPr>
               <w:t>Database</w:t>
             </w:r>
+            <w:proofErr w:type="spellEnd"/>
             <w:r>
               <w:rPr>
                 <w:rFonts w:ascii="Footlight MT Light" w:hAnsi="Footlight MT Light"/>
@@ -5935,6 +6977,7 @@
               </w:rPr>
               <w:t xml:space="preserve">Melakukan konfigurasi </w:t>
             </w:r>
+            <w:proofErr w:type="spellStart"/>
             <w:r>
               <w:rPr>
                 <w:rFonts w:ascii="Footlight MT Light" w:hAnsi="Footlight MT Light"/>
@@ -5945,6 +6988,7 @@
               </w:rPr>
               <w:t>Database</w:t>
             </w:r>
+            <w:proofErr w:type="spellEnd"/>
             <w:r>
               <w:rPr>
                 <w:rFonts w:ascii="Footlight MT Light" w:hAnsi="Footlight MT Light"/>
@@ -5976,6 +7020,7 @@
               </w:rPr>
               <w:t xml:space="preserve">Menguji hasil konfigurasi </w:t>
             </w:r>
+            <w:proofErr w:type="spellStart"/>
             <w:r>
               <w:rPr>
                 <w:rFonts w:ascii="Footlight MT Light" w:hAnsi="Footlight MT Light"/>
@@ -5986,6 +7031,7 @@
               </w:rPr>
               <w:t>Database</w:t>
             </w:r>
+            <w:proofErr w:type="spellEnd"/>
             <w:r>
               <w:rPr>
                 <w:rFonts w:ascii="Footlight MT Light" w:hAnsi="Footlight MT Light"/>
@@ -6081,6 +7127,7 @@
                 <w:lang w:val="en-US"/>
               </w:rPr>
             </w:pPr>
+            <w:proofErr w:type="spellStart"/>
             <w:r>
               <w:rPr>
                 <w:rFonts w:ascii="Footlight MT Light" w:hAnsi="Footlight MT Light"/>
@@ -6091,6 +7138,7 @@
               </w:rPr>
               <w:t>Database</w:t>
             </w:r>
+            <w:proofErr w:type="spellEnd"/>
             <w:r>
               <w:rPr>
                 <w:rFonts w:ascii="Footlight MT Light" w:hAnsi="Footlight MT Light"/>
@@ -6123,6 +7171,7 @@
               </w:rPr>
               <w:t xml:space="preserve">Prinsip dan cara kerja </w:t>
             </w:r>
+            <w:proofErr w:type="spellStart"/>
             <w:r>
               <w:rPr>
                 <w:rFonts w:ascii="Footlight MT Light" w:hAnsi="Footlight MT Light"/>
@@ -6133,6 +7182,7 @@
               </w:rPr>
               <w:t>Database</w:t>
             </w:r>
+            <w:proofErr w:type="spellEnd"/>
             <w:r>
               <w:rPr>
                 <w:rFonts w:ascii="Footlight MT Light" w:hAnsi="Footlight MT Light"/>
@@ -6157,6 +7207,7 @@
                 <w:lang w:val="en-US"/>
               </w:rPr>
             </w:pPr>
+            <w:proofErr w:type="spellStart"/>
             <w:r>
               <w:rPr>
                 <w:rFonts w:ascii="Footlight MT Light" w:hAnsi="Footlight MT Light"/>
@@ -6167,6 +7218,7 @@
               </w:rPr>
               <w:t>MySQL</w:t>
             </w:r>
+            <w:proofErr w:type="spellEnd"/>
             <w:r>
               <w:rPr>
                 <w:rFonts w:ascii="Footlight MT Light" w:hAnsi="Footlight MT Light"/>
@@ -6193,6 +7245,7 @@
                 <w:lang w:val="en-US"/>
               </w:rPr>
             </w:pPr>
+            <w:proofErr w:type="spellStart"/>
             <w:r>
               <w:rPr>
                 <w:rFonts w:ascii="Footlight MT Light" w:hAnsi="Footlight MT Light"/>
@@ -6203,6 +7256,7 @@
               </w:rPr>
               <w:t>MariaDB</w:t>
             </w:r>
+            <w:proofErr w:type="spellEnd"/>
           </w:p>
           <w:p>
             <w:pPr>
@@ -6221,6 +7275,7 @@
                 <w:lang w:val="en-US"/>
               </w:rPr>
             </w:pPr>
+            <w:proofErr w:type="spellStart"/>
             <w:r>
               <w:rPr>
                 <w:rFonts w:ascii="Footlight MT Light" w:hAnsi="Footlight MT Light"/>
@@ -6231,6 +7286,7 @@
               </w:rPr>
               <w:t>PostgreSQL</w:t>
             </w:r>
+            <w:proofErr w:type="spellEnd"/>
           </w:p>
           <w:p>
             <w:pPr>
@@ -6285,6 +7341,7 @@
               </w:rPr>
               <w:t xml:space="preserve">Konfigurasi </w:t>
             </w:r>
+            <w:proofErr w:type="spellStart"/>
             <w:r>
               <w:rPr>
                 <w:rFonts w:ascii="Footlight MT Light" w:hAnsi="Footlight MT Light"/>
@@ -6295,6 +7352,7 @@
               </w:rPr>
               <w:t>Database</w:t>
             </w:r>
+            <w:proofErr w:type="spellEnd"/>
             <w:r>
               <w:rPr>
                 <w:rFonts w:ascii="Footlight MT Light" w:hAnsi="Footlight MT Light"/>
@@ -6774,6 +7832,7 @@
                 <w:lang w:val="en-US"/>
               </w:rPr>
             </w:pPr>
+            <w:proofErr w:type="spellStart"/>
             <w:r>
               <w:rPr>
                 <w:rFonts w:ascii="Footlight MT Light" w:hAnsi="Footlight MT Light"/>
@@ -6784,6 +7843,7 @@
               </w:rPr>
               <w:t>Postfix</w:t>
             </w:r>
+            <w:proofErr w:type="spellEnd"/>
           </w:p>
           <w:p>
             <w:pPr>
@@ -6830,6 +7890,7 @@
                 <w:lang w:val="en-US"/>
               </w:rPr>
             </w:pPr>
+            <w:proofErr w:type="spellStart"/>
             <w:r>
               <w:rPr>
                 <w:rFonts w:ascii="Footlight MT Light" w:hAnsi="Footlight MT Light"/>
@@ -6840,6 +7901,7 @@
               </w:rPr>
               <w:t>Dovecot</w:t>
             </w:r>
+            <w:proofErr w:type="spellEnd"/>
           </w:p>
           <w:p>
             <w:pPr>
@@ -6856,13 +7918,23 @@
                 <w:lang w:val="en-US"/>
               </w:rPr>
             </w:pPr>
-            <w:r>
-              <w:rPr>
-                <w:rFonts w:ascii="Footlight MT Light" w:hAnsi="Footlight MT Light"/>
-                <w:sz w:val="24"/>
-                <w:szCs w:val="24"/>
-              </w:rPr>
-              <w:t>Otentikasi SASL dengan TLS</w:t>
+            <w:proofErr w:type="spellStart"/>
+            <w:r>
+              <w:rPr>
+                <w:rFonts w:ascii="Footlight MT Light" w:hAnsi="Footlight MT Light"/>
+                <w:sz w:val="24"/>
+                <w:szCs w:val="24"/>
+              </w:rPr>
+              <w:t>Otentikasi</w:t>
+            </w:r>
+            <w:proofErr w:type="spellEnd"/>
+            <w:r>
+              <w:rPr>
+                <w:rFonts w:ascii="Footlight MT Light" w:hAnsi="Footlight MT Light"/>
+                <w:sz w:val="24"/>
+                <w:szCs w:val="24"/>
+              </w:rPr>
+              <w:t xml:space="preserve"> SASL dengan TLS</w:t>
             </w:r>
           </w:p>
           <w:p>
@@ -6882,6 +7954,7 @@
                 <w:lang w:val="en-US"/>
               </w:rPr>
             </w:pPr>
+            <w:proofErr w:type="spellStart"/>
             <w:r>
               <w:rPr>
                 <w:rFonts w:ascii="Footlight MT Light" w:hAnsi="Footlight MT Light"/>
@@ -6892,6 +7965,7 @@
               </w:rPr>
               <w:t>Squirrelmail</w:t>
             </w:r>
+            <w:proofErr w:type="spellEnd"/>
           </w:p>
           <w:p>
             <w:pPr>
@@ -6938,6 +8012,7 @@
                 <w:lang w:val="en-US"/>
               </w:rPr>
             </w:pPr>
+            <w:proofErr w:type="spellStart"/>
             <w:r>
               <w:rPr>
                 <w:rFonts w:ascii="Footlight MT Light" w:hAnsi="Footlight MT Light"/>
@@ -6948,6 +8023,7 @@
               </w:rPr>
               <w:t>Antispam</w:t>
             </w:r>
+            <w:proofErr w:type="spellEnd"/>
           </w:p>
           <w:p>
             <w:pPr>
@@ -6966,6 +8042,7 @@
                 <w:lang w:val="en-US"/>
               </w:rPr>
             </w:pPr>
+            <w:proofErr w:type="spellStart"/>
             <w:r>
               <w:rPr>
                 <w:rFonts w:ascii="Footlight MT Light" w:hAnsi="Footlight MT Light"/>
@@ -6976,6 +8053,7 @@
               </w:rPr>
               <w:t>DomainKey</w:t>
             </w:r>
+            <w:proofErr w:type="spellEnd"/>
           </w:p>
           <w:p>
             <w:pPr>
@@ -7145,21 +8223,65 @@
               <w:rPr>
                 <w:rFonts w:ascii="Footlight MT Light" w:hAnsi="Footlight MT Light"/>
               </w:rPr>
-              <w:t>ASJ 17. Mengonfigurasi Control Panel Hosting</w:t>
-            </w:r>
-          </w:p>
-          <w:p>
-            <w:pPr>
-              <w:rPr>
-                <w:rFonts w:ascii="Footlight MT Light" w:hAnsi="Footlight MT Light"/>
-              </w:rPr>
-            </w:pPr>
-            <w:r>
-              <w:rPr>
-                <w:rFonts w:ascii="Footlight MT Light" w:hAnsi="Footlight MT Light"/>
-              </w:rPr>
-              <w:t>ASJ 18. Mengevaluasi Control Panel Hosting</w:t>
-            </w:r>
+              <w:t xml:space="preserve">ASJ 17. Mengonfigurasi </w:t>
+            </w:r>
+            <w:proofErr w:type="spellStart"/>
+            <w:r>
+              <w:rPr>
+                <w:rFonts w:ascii="Footlight MT Light" w:hAnsi="Footlight MT Light"/>
+              </w:rPr>
+              <w:t>Control</w:t>
+            </w:r>
+            <w:proofErr w:type="spellEnd"/>
+            <w:r>
+              <w:rPr>
+                <w:rFonts w:ascii="Footlight MT Light" w:hAnsi="Footlight MT Light"/>
+              </w:rPr>
+              <w:t xml:space="preserve"> Panel </w:t>
+            </w:r>
+            <w:proofErr w:type="spellStart"/>
+            <w:r>
+              <w:rPr>
+                <w:rFonts w:ascii="Footlight MT Light" w:hAnsi="Footlight MT Light"/>
+              </w:rPr>
+              <w:t>Hosting</w:t>
+            </w:r>
+            <w:proofErr w:type="spellEnd"/>
+          </w:p>
+          <w:p>
+            <w:pPr>
+              <w:rPr>
+                <w:rFonts w:ascii="Footlight MT Light" w:hAnsi="Footlight MT Light"/>
+              </w:rPr>
+            </w:pPr>
+            <w:r>
+              <w:rPr>
+                <w:rFonts w:ascii="Footlight MT Light" w:hAnsi="Footlight MT Light"/>
+              </w:rPr>
+              <w:t xml:space="preserve">ASJ 18. Mengevaluasi </w:t>
+            </w:r>
+            <w:proofErr w:type="spellStart"/>
+            <w:r>
+              <w:rPr>
+                <w:rFonts w:ascii="Footlight MT Light" w:hAnsi="Footlight MT Light"/>
+              </w:rPr>
+              <w:t>Control</w:t>
+            </w:r>
+            <w:proofErr w:type="spellEnd"/>
+            <w:r>
+              <w:rPr>
+                <w:rFonts w:ascii="Footlight MT Light" w:hAnsi="Footlight MT Light"/>
+              </w:rPr>
+              <w:t xml:space="preserve"> Panel </w:t>
+            </w:r>
+            <w:proofErr w:type="spellStart"/>
+            <w:r>
+              <w:rPr>
+                <w:rFonts w:ascii="Footlight MT Light" w:hAnsi="Footlight MT Light"/>
+              </w:rPr>
+              <w:t>Hosting</w:t>
+            </w:r>
+            <w:proofErr w:type="spellEnd"/>
           </w:p>
           <w:p>
             <w:pPr>
@@ -7219,6 +8341,7 @@
               </w:rPr>
               <w:t xml:space="preserve">Menjelaskan konsep </w:t>
             </w:r>
+            <w:proofErr w:type="spellStart"/>
             <w:r>
               <w:rPr>
                 <w:rFonts w:ascii="Footlight MT Light" w:hAnsi="Footlight MT Light"/>
@@ -7229,6 +8352,7 @@
               </w:rPr>
               <w:t>Control</w:t>
             </w:r>
+            <w:proofErr w:type="spellEnd"/>
             <w:r>
               <w:rPr>
                 <w:rFonts w:ascii="Footlight MT Light" w:hAnsi="Footlight MT Light"/>
@@ -7255,6 +8379,7 @@
               </w:rPr>
               <w:t xml:space="preserve"> </w:t>
             </w:r>
+            <w:proofErr w:type="spellStart"/>
             <w:r>
               <w:rPr>
                 <w:rFonts w:ascii="Footlight MT Light" w:hAnsi="Footlight MT Light"/>
@@ -7265,6 +8390,7 @@
               </w:rPr>
               <w:t>Hosting</w:t>
             </w:r>
+            <w:proofErr w:type="spellEnd"/>
           </w:p>
           <w:p>
             <w:pPr>
@@ -7288,6 +8414,7 @@
               </w:rPr>
               <w:t xml:space="preserve">Menentukan cara konfigurasi </w:t>
             </w:r>
+            <w:proofErr w:type="spellStart"/>
             <w:r>
               <w:rPr>
                 <w:rFonts w:ascii="Footlight MT Light" w:hAnsi="Footlight MT Light"/>
@@ -7298,6 +8425,7 @@
               </w:rPr>
               <w:t>Control</w:t>
             </w:r>
+            <w:proofErr w:type="spellEnd"/>
             <w:r>
               <w:rPr>
                 <w:rFonts w:ascii="Footlight MT Light" w:hAnsi="Footlight MT Light"/>
@@ -7324,6 +8452,7 @@
               </w:rPr>
               <w:t xml:space="preserve"> </w:t>
             </w:r>
+            <w:proofErr w:type="spellStart"/>
             <w:r>
               <w:rPr>
                 <w:rFonts w:ascii="Footlight MT Light" w:hAnsi="Footlight MT Light"/>
@@ -7334,6 +8463,7 @@
               </w:rPr>
               <w:t>Hosting</w:t>
             </w:r>
+            <w:proofErr w:type="spellEnd"/>
           </w:p>
           <w:p>
             <w:pPr>
@@ -7357,6 +8487,7 @@
               </w:rPr>
               <w:t xml:space="preserve">Melakukan konfigurasi </w:t>
             </w:r>
+            <w:proofErr w:type="spellStart"/>
             <w:r>
               <w:rPr>
                 <w:rFonts w:ascii="Footlight MT Light" w:hAnsi="Footlight MT Light"/>
@@ -7367,6 +8498,7 @@
               </w:rPr>
               <w:t>Control</w:t>
             </w:r>
+            <w:proofErr w:type="spellEnd"/>
             <w:r>
               <w:rPr>
                 <w:rFonts w:ascii="Footlight MT Light" w:hAnsi="Footlight MT Light"/>
@@ -7393,6 +8525,7 @@
               </w:rPr>
               <w:t xml:space="preserve"> </w:t>
             </w:r>
+            <w:proofErr w:type="spellStart"/>
             <w:r>
               <w:rPr>
                 <w:rFonts w:ascii="Footlight MT Light" w:hAnsi="Footlight MT Light"/>
@@ -7403,6 +8536,7 @@
               </w:rPr>
               <w:t>Hosting</w:t>
             </w:r>
+            <w:proofErr w:type="spellEnd"/>
           </w:p>
           <w:p>
             <w:pPr>
@@ -7426,6 +8560,7 @@
               </w:rPr>
               <w:t xml:space="preserve">Menguji hasil konfigurasi </w:t>
             </w:r>
+            <w:proofErr w:type="spellStart"/>
             <w:r>
               <w:rPr>
                 <w:rFonts w:ascii="Footlight MT Light" w:hAnsi="Footlight MT Light"/>
@@ -7436,6 +8571,7 @@
               </w:rPr>
               <w:t>Control</w:t>
             </w:r>
+            <w:proofErr w:type="spellEnd"/>
             <w:r>
               <w:rPr>
                 <w:rFonts w:ascii="Footlight MT Light" w:hAnsi="Footlight MT Light"/>
@@ -7462,6 +8598,7 @@
               </w:rPr>
               <w:t xml:space="preserve"> </w:t>
             </w:r>
+            <w:proofErr w:type="spellStart"/>
             <w:r>
               <w:rPr>
                 <w:rFonts w:ascii="Footlight MT Light" w:hAnsi="Footlight MT Light"/>
@@ -7472,6 +8609,7 @@
               </w:rPr>
               <w:t>Hosting</w:t>
             </w:r>
+            <w:proofErr w:type="spellEnd"/>
           </w:p>
           <w:p>
             <w:pPr>
@@ -7559,6 +8697,7 @@
                 <w:lang w:val="en-US"/>
               </w:rPr>
             </w:pPr>
+            <w:proofErr w:type="spellStart"/>
             <w:r>
               <w:rPr>
                 <w:rFonts w:ascii="Footlight MT Light" w:hAnsi="Footlight MT Light"/>
@@ -7569,6 +8708,7 @@
               </w:rPr>
               <w:t>Control</w:t>
             </w:r>
+            <w:proofErr w:type="spellEnd"/>
             <w:r>
               <w:rPr>
                 <w:rFonts w:ascii="Footlight MT Light" w:hAnsi="Footlight MT Light"/>
@@ -7595,6 +8735,7 @@
               </w:rPr>
               <w:t xml:space="preserve"> </w:t>
             </w:r>
+            <w:proofErr w:type="spellStart"/>
             <w:r>
               <w:rPr>
                 <w:rFonts w:ascii="Footlight MT Light" w:hAnsi="Footlight MT Light"/>
@@ -7605,6 +8746,7 @@
               </w:rPr>
               <w:t>Hosting</w:t>
             </w:r>
+            <w:proofErr w:type="spellEnd"/>
           </w:p>
           <w:p>
             <w:pPr>
@@ -7629,6 +8771,7 @@
               </w:rPr>
               <w:t xml:space="preserve">Prinsip dan cara kerja </w:t>
             </w:r>
+            <w:proofErr w:type="spellStart"/>
             <w:r>
               <w:rPr>
                 <w:rFonts w:ascii="Footlight MT Light" w:hAnsi="Footlight MT Light"/>
@@ -7639,6 +8782,7 @@
               </w:rPr>
               <w:t>Control</w:t>
             </w:r>
+            <w:proofErr w:type="spellEnd"/>
             <w:r>
               <w:rPr>
                 <w:rFonts w:ascii="Footlight MT Light" w:hAnsi="Footlight MT Light"/>
@@ -7665,6 +8809,7 @@
               </w:rPr>
               <w:t xml:space="preserve"> </w:t>
             </w:r>
+            <w:proofErr w:type="spellStart"/>
             <w:r>
               <w:rPr>
                 <w:rFonts w:ascii="Footlight MT Light" w:hAnsi="Footlight MT Light"/>
@@ -7675,6 +8820,7 @@
               </w:rPr>
               <w:t>Hosting</w:t>
             </w:r>
+            <w:proofErr w:type="spellEnd"/>
           </w:p>
           <w:p>
             <w:pPr>
@@ -7721,6 +8867,7 @@
                 <w:lang w:val="en-US"/>
               </w:rPr>
             </w:pPr>
+            <w:proofErr w:type="spellStart"/>
             <w:r>
               <w:rPr>
                 <w:rFonts w:ascii="Footlight MT Light" w:hAnsi="Footlight MT Light"/>
@@ -7731,6 +8878,7 @@
               </w:rPr>
               <w:t>Cpanel</w:t>
             </w:r>
+            <w:proofErr w:type="spellEnd"/>
           </w:p>
           <w:p>
             <w:pPr>
@@ -7757,6 +8905,7 @@
               </w:rPr>
               <w:t xml:space="preserve">Konfigurasi </w:t>
             </w:r>
+            <w:proofErr w:type="spellStart"/>
             <w:r>
               <w:rPr>
                 <w:rFonts w:ascii="Footlight MT Light" w:hAnsi="Footlight MT Light"/>
@@ -7767,6 +8916,7 @@
               </w:rPr>
               <w:t>Cpanel</w:t>
             </w:r>
+            <w:proofErr w:type="spellEnd"/>
           </w:p>
         </w:tc>
         <w:tc>
@@ -7829,20 +8979,76 @@
               <w:rPr>
                 <w:rFonts w:ascii="Footlight MT Light" w:hAnsi="Footlight MT Light"/>
               </w:rPr>
-              <w:t>ASJ 19. Mengonfigurasi Share Hosting Server</w:t>
-            </w:r>
-          </w:p>
-          <w:p>
-            <w:pPr>
-              <w:rPr>
-                <w:rFonts w:ascii="Footlight MT Light" w:hAnsi="Footlight MT Light"/>
-              </w:rPr>
-            </w:pPr>
-            <w:r>
-              <w:rPr>
-                <w:rFonts w:ascii="Footlight MT Light" w:hAnsi="Footlight MT Light"/>
-              </w:rPr>
-              <w:t>ASJ 20. Mengevaluasi Share Hosting Server</w:t>
+              <w:t xml:space="preserve">ASJ 19. Mengonfigurasi </w:t>
+            </w:r>
+            <w:proofErr w:type="spellStart"/>
+            <w:r>
+              <w:rPr>
+                <w:rFonts w:ascii="Footlight MT Light" w:hAnsi="Footlight MT Light"/>
+              </w:rPr>
+              <w:t>Share</w:t>
+            </w:r>
+            <w:proofErr w:type="spellEnd"/>
+            <w:r>
+              <w:rPr>
+                <w:rFonts w:ascii="Footlight MT Light" w:hAnsi="Footlight MT Light"/>
+              </w:rPr>
+              <w:t xml:space="preserve"> </w:t>
+            </w:r>
+            <w:proofErr w:type="spellStart"/>
+            <w:r>
+              <w:rPr>
+                <w:rFonts w:ascii="Footlight MT Light" w:hAnsi="Footlight MT Light"/>
+              </w:rPr>
+              <w:t>Hosting</w:t>
+            </w:r>
+            <w:proofErr w:type="spellEnd"/>
+            <w:r>
+              <w:rPr>
+                <w:rFonts w:ascii="Footlight MT Light" w:hAnsi="Footlight MT Light"/>
+              </w:rPr>
+              <w:t xml:space="preserve"> Server</w:t>
+            </w:r>
+          </w:p>
+          <w:p>
+            <w:pPr>
+              <w:rPr>
+                <w:rFonts w:ascii="Footlight MT Light" w:hAnsi="Footlight MT Light"/>
+              </w:rPr>
+            </w:pPr>
+            <w:r>
+              <w:rPr>
+                <w:rFonts w:ascii="Footlight MT Light" w:hAnsi="Footlight MT Light"/>
+              </w:rPr>
+              <w:t xml:space="preserve">ASJ 20. Mengevaluasi </w:t>
+            </w:r>
+            <w:proofErr w:type="spellStart"/>
+            <w:r>
+              <w:rPr>
+                <w:rFonts w:ascii="Footlight MT Light" w:hAnsi="Footlight MT Light"/>
+              </w:rPr>
+              <w:t>Share</w:t>
+            </w:r>
+            <w:proofErr w:type="spellEnd"/>
+            <w:r>
+              <w:rPr>
+                <w:rFonts w:ascii="Footlight MT Light" w:hAnsi="Footlight MT Light"/>
+              </w:rPr>
+              <w:t xml:space="preserve"> </w:t>
+            </w:r>
+            <w:proofErr w:type="spellStart"/>
+            <w:r>
+              <w:rPr>
+                <w:rFonts w:ascii="Footlight MT Light" w:hAnsi="Footlight MT Light"/>
+              </w:rPr>
+              <w:t>Hosting</w:t>
+            </w:r>
+            <w:proofErr w:type="spellEnd"/>
+            <w:r>
+              <w:rPr>
+                <w:rFonts w:ascii="Footlight MT Light" w:hAnsi="Footlight MT Light"/>
+              </w:rPr>
+              <w:t xml:space="preserve"> Server</w:t>
             </w:r>
           </w:p>
           <w:p>
@@ -7904,6 +9110,7 @@
               </w:rPr>
               <w:t xml:space="preserve">Menjelaskan konsep </w:t>
             </w:r>
+            <w:proofErr w:type="spellStart"/>
             <w:r>
               <w:rPr>
                 <w:rFonts w:ascii="Footlight MT Light" w:hAnsi="Footlight MT Light"/>
@@ -7914,6 +9121,7 @@
               </w:rPr>
               <w:t>Share</w:t>
             </w:r>
+            <w:proofErr w:type="spellEnd"/>
             <w:r>
               <w:rPr>
                 <w:rFonts w:ascii="Footlight MT Light" w:hAnsi="Footlight MT Light"/>
@@ -7922,6 +9130,7 @@
               </w:rPr>
               <w:t xml:space="preserve"> </w:t>
             </w:r>
+            <w:proofErr w:type="spellStart"/>
             <w:r>
               <w:rPr>
                 <w:rFonts w:ascii="Footlight MT Light" w:hAnsi="Footlight MT Light"/>
@@ -7933,6 +9142,7 @@
               <w:lastRenderedPageBreak/>
               <w:t>Hosting</w:t>
             </w:r>
+            <w:proofErr w:type="spellEnd"/>
             <w:r>
               <w:rPr>
                 <w:rFonts w:ascii="Footlight MT Light" w:hAnsi="Footlight MT Light"/>
@@ -7964,6 +9174,7 @@
               </w:rPr>
               <w:t xml:space="preserve">Menentukan cara konfigurasi </w:t>
             </w:r>
+            <w:proofErr w:type="spellStart"/>
             <w:r>
               <w:rPr>
                 <w:rFonts w:ascii="Footlight MT Light" w:hAnsi="Footlight MT Light"/>
@@ -7974,6 +9185,7 @@
               </w:rPr>
               <w:t>Share</w:t>
             </w:r>
+            <w:proofErr w:type="spellEnd"/>
             <w:r>
               <w:rPr>
                 <w:rFonts w:ascii="Footlight MT Light" w:hAnsi="Footlight MT Light"/>
@@ -7982,6 +9194,7 @@
               </w:rPr>
               <w:t xml:space="preserve"> </w:t>
             </w:r>
+            <w:proofErr w:type="spellStart"/>
             <w:r>
               <w:rPr>
                 <w:rFonts w:ascii="Footlight MT Light" w:hAnsi="Footlight MT Light"/>
@@ -7992,6 +9205,7 @@
               </w:rPr>
               <w:t>Hosting</w:t>
             </w:r>
+            <w:proofErr w:type="spellEnd"/>
             <w:r>
               <w:rPr>
                 <w:rFonts w:ascii="Footlight MT Light" w:hAnsi="Footlight MT Light"/>
@@ -8023,6 +9237,7 @@
               </w:rPr>
               <w:t xml:space="preserve">Melakukan konfigurasi </w:t>
             </w:r>
+            <w:proofErr w:type="spellStart"/>
             <w:r>
               <w:rPr>
                 <w:rFonts w:ascii="Footlight MT Light" w:hAnsi="Footlight MT Light"/>
@@ -8033,6 +9248,7 @@
               </w:rPr>
               <w:t>Share</w:t>
             </w:r>
+            <w:proofErr w:type="spellEnd"/>
             <w:r>
               <w:rPr>
                 <w:rFonts w:ascii="Footlight MT Light" w:hAnsi="Footlight MT Light"/>
@@ -8041,6 +9257,7 @@
               </w:rPr>
               <w:t xml:space="preserve"> </w:t>
             </w:r>
+            <w:proofErr w:type="spellStart"/>
             <w:r>
               <w:rPr>
                 <w:rFonts w:ascii="Footlight MT Light" w:hAnsi="Footlight MT Light"/>
@@ -8051,6 +9268,7 @@
               </w:rPr>
               <w:t>Hosting</w:t>
             </w:r>
+            <w:proofErr w:type="spellEnd"/>
             <w:r>
               <w:rPr>
                 <w:rFonts w:ascii="Footlight MT Light" w:hAnsi="Footlight MT Light"/>
@@ -8082,6 +9300,7 @@
               </w:rPr>
               <w:t xml:space="preserve">Menguji hasil konfigurasi </w:t>
             </w:r>
+            <w:proofErr w:type="spellStart"/>
             <w:r>
               <w:rPr>
                 <w:rFonts w:ascii="Footlight MT Light" w:hAnsi="Footlight MT Light"/>
@@ -8092,6 +9311,7 @@
               </w:rPr>
               <w:t>Share</w:t>
             </w:r>
+            <w:proofErr w:type="spellEnd"/>
             <w:r>
               <w:rPr>
                 <w:rFonts w:ascii="Footlight MT Light" w:hAnsi="Footlight MT Light"/>
@@ -8100,6 +9320,7 @@
               </w:rPr>
               <w:t xml:space="preserve"> </w:t>
             </w:r>
+            <w:proofErr w:type="spellStart"/>
             <w:r>
               <w:rPr>
                 <w:rFonts w:ascii="Footlight MT Light" w:hAnsi="Footlight MT Light"/>
@@ -8110,6 +9331,7 @@
               </w:rPr>
               <w:t>Hosting</w:t>
             </w:r>
+            <w:proofErr w:type="spellEnd"/>
             <w:r>
               <w:rPr>
                 <w:rFonts w:ascii="Footlight MT Light" w:hAnsi="Footlight MT Light"/>
@@ -8205,6 +9427,7 @@
                 <w:lang w:val="en-US"/>
               </w:rPr>
             </w:pPr>
+            <w:proofErr w:type="spellStart"/>
             <w:r>
               <w:rPr>
                 <w:rFonts w:ascii="Footlight MT Light" w:hAnsi="Footlight MT Light"/>
@@ -8216,6 +9439,7 @@
               <w:lastRenderedPageBreak/>
               <w:t>Share</w:t>
             </w:r>
+            <w:proofErr w:type="spellEnd"/>
             <w:r>
               <w:rPr>
                 <w:rFonts w:ascii="Footlight MT Light" w:hAnsi="Footlight MT Light"/>
@@ -8224,6 +9448,7 @@
               </w:rPr>
               <w:t xml:space="preserve"> </w:t>
             </w:r>
+            <w:proofErr w:type="spellStart"/>
             <w:r>
               <w:rPr>
                 <w:rFonts w:ascii="Footlight MT Light" w:hAnsi="Footlight MT Light"/>
@@ -8234,6 +9459,7 @@
               </w:rPr>
               <w:t>Hosting</w:t>
             </w:r>
+            <w:proofErr w:type="spellEnd"/>
             <w:r>
               <w:rPr>
                 <w:rFonts w:ascii="Footlight MT Light" w:hAnsi="Footlight MT Light"/>
@@ -8242,6 +9468,7 @@
               </w:rPr>
               <w:t xml:space="preserve"> Server/</w:t>
             </w:r>
+            <w:proofErr w:type="spellStart"/>
             <w:r>
               <w:rPr>
                 <w:rFonts w:ascii="Footlight MT Light" w:hAnsi="Footlight MT Light"/>
@@ -8252,6 +9479,7 @@
               </w:rPr>
               <w:t>Shared</w:t>
             </w:r>
+            <w:proofErr w:type="spellEnd"/>
             <w:r>
               <w:rPr>
                 <w:rFonts w:ascii="Footlight MT Light" w:hAnsi="Footlight MT Light"/>
@@ -8278,6 +9506,7 @@
               </w:rPr>
               <w:t xml:space="preserve"> </w:t>
             </w:r>
+            <w:proofErr w:type="spellStart"/>
             <w:r>
               <w:rPr>
                 <w:rFonts w:ascii="Footlight MT Light" w:hAnsi="Footlight MT Light"/>
@@ -8288,6 +9517,7 @@
               </w:rPr>
               <w:t>Hosting</w:t>
             </w:r>
+            <w:proofErr w:type="spellEnd"/>
           </w:p>
           <w:p>
             <w:pPr>
@@ -8313,6 +9543,7 @@
               <w:lastRenderedPageBreak/>
               <w:t xml:space="preserve">Prinsip dan cara kerja </w:t>
             </w:r>
+            <w:proofErr w:type="spellStart"/>
             <w:r>
               <w:rPr>
                 <w:rFonts w:ascii="Footlight MT Light" w:hAnsi="Footlight MT Light"/>
@@ -8323,6 +9554,7 @@
               </w:rPr>
               <w:t>share</w:t>
             </w:r>
+            <w:proofErr w:type="spellEnd"/>
             <w:r>
               <w:rPr>
                 <w:rFonts w:ascii="Footlight MT Light" w:hAnsi="Footlight MT Light"/>
@@ -8331,6 +9563,7 @@
               </w:rPr>
               <w:t xml:space="preserve"> </w:t>
             </w:r>
+            <w:proofErr w:type="spellStart"/>
             <w:r>
               <w:rPr>
                 <w:rFonts w:ascii="Footlight MT Light" w:hAnsi="Footlight MT Light"/>
@@ -8341,6 +9574,7 @@
               </w:rPr>
               <w:t>hosting</w:t>
             </w:r>
+            <w:proofErr w:type="spellEnd"/>
             <w:r>
               <w:rPr>
                 <w:rFonts w:ascii="Footlight MT Light" w:hAnsi="Footlight MT Light"/>
@@ -8373,6 +9607,7 @@
               </w:rPr>
               <w:t xml:space="preserve">Konfigurasi </w:t>
             </w:r>
+            <w:proofErr w:type="spellStart"/>
             <w:r>
               <w:rPr>
                 <w:rFonts w:ascii="Footlight MT Light" w:hAnsi="Footlight MT Light"/>
@@ -8383,6 +9618,7 @@
               </w:rPr>
               <w:t>share</w:t>
             </w:r>
+            <w:proofErr w:type="spellEnd"/>
             <w:r>
               <w:rPr>
                 <w:rFonts w:ascii="Footlight MT Light" w:hAnsi="Footlight MT Light"/>
@@ -8391,6 +9627,7 @@
               </w:rPr>
               <w:t xml:space="preserve"> </w:t>
             </w:r>
+            <w:proofErr w:type="spellStart"/>
             <w:r>
               <w:rPr>
                 <w:rFonts w:ascii="Footlight MT Light" w:hAnsi="Footlight MT Light"/>
@@ -8401,6 +9638,7 @@
               </w:rPr>
               <w:t>hosting</w:t>
             </w:r>
+            <w:proofErr w:type="spellEnd"/>
             <w:r>
               <w:rPr>
                 <w:rFonts w:ascii="Footlight MT Light" w:hAnsi="Footlight MT Light"/>
@@ -8472,20 +9710,48 @@
               <w:rPr>
                 <w:rFonts w:ascii="Footlight MT Light" w:hAnsi="Footlight MT Light"/>
               </w:rPr>
-              <w:t>ASJ 21. Mengonfigurasi Virtual Private Server</w:t>
-            </w:r>
-          </w:p>
-          <w:p>
-            <w:pPr>
-              <w:rPr>
-                <w:rFonts w:ascii="Footlight MT Light" w:hAnsi="Footlight MT Light"/>
-              </w:rPr>
-            </w:pPr>
-            <w:r>
-              <w:rPr>
-                <w:rFonts w:ascii="Footlight MT Light" w:hAnsi="Footlight MT Light"/>
-              </w:rPr>
-              <w:t>ASJ 22. Mengevaluasi Virtual Private Server</w:t>
+              <w:t xml:space="preserve">ASJ 21. Mengonfigurasi Virtual </w:t>
+            </w:r>
+            <w:proofErr w:type="spellStart"/>
+            <w:r>
+              <w:rPr>
+                <w:rFonts w:ascii="Footlight MT Light" w:hAnsi="Footlight MT Light"/>
+              </w:rPr>
+              <w:t>Private</w:t>
+            </w:r>
+            <w:proofErr w:type="spellEnd"/>
+            <w:r>
+              <w:rPr>
+                <w:rFonts w:ascii="Footlight MT Light" w:hAnsi="Footlight MT Light"/>
+              </w:rPr>
+              <w:t xml:space="preserve"> Server</w:t>
+            </w:r>
+          </w:p>
+          <w:p>
+            <w:pPr>
+              <w:rPr>
+                <w:rFonts w:ascii="Footlight MT Light" w:hAnsi="Footlight MT Light"/>
+              </w:rPr>
+            </w:pPr>
+            <w:r>
+              <w:rPr>
+                <w:rFonts w:ascii="Footlight MT Light" w:hAnsi="Footlight MT Light"/>
+              </w:rPr>
+              <w:t xml:space="preserve">ASJ 22. Mengevaluasi Virtual </w:t>
+            </w:r>
+            <w:proofErr w:type="spellStart"/>
+            <w:r>
+              <w:rPr>
+                <w:rFonts w:ascii="Footlight MT Light" w:hAnsi="Footlight MT Light"/>
+              </w:rPr>
+              <w:t>Private</w:t>
+            </w:r>
+            <w:proofErr w:type="spellEnd"/>
+            <w:r>
+              <w:rPr>
+                <w:rFonts w:ascii="Footlight MT Light" w:hAnsi="Footlight MT Light"/>
+              </w:rPr>
+              <w:t xml:space="preserve"> Server</w:t>
             </w:r>
           </w:p>
           <w:p>
@@ -8564,6 +9830,7 @@
               </w:rPr>
               <w:t xml:space="preserve"> </w:t>
             </w:r>
+            <w:proofErr w:type="spellStart"/>
             <w:r>
               <w:rPr>
                 <w:rFonts w:ascii="Footlight MT Light" w:hAnsi="Footlight MT Light"/>
@@ -8574,6 +9841,7 @@
               </w:rPr>
               <w:t>Private</w:t>
             </w:r>
+            <w:proofErr w:type="spellEnd"/>
             <w:r>
               <w:rPr>
                 <w:rFonts w:ascii="Footlight MT Light" w:hAnsi="Footlight MT Light"/>
@@ -8623,6 +9891,7 @@
               </w:rPr>
               <w:t xml:space="preserve"> </w:t>
             </w:r>
+            <w:proofErr w:type="spellStart"/>
             <w:r>
               <w:rPr>
                 <w:rFonts w:ascii="Footlight MT Light" w:hAnsi="Footlight MT Light"/>
@@ -8633,6 +9902,7 @@
               </w:rPr>
               <w:t>Private</w:t>
             </w:r>
+            <w:proofErr w:type="spellEnd"/>
             <w:r>
               <w:rPr>
                 <w:rFonts w:ascii="Footlight MT Light" w:hAnsi="Footlight MT Light"/>
@@ -8682,6 +9952,7 @@
               </w:rPr>
               <w:t xml:space="preserve"> </w:t>
             </w:r>
+            <w:proofErr w:type="spellStart"/>
             <w:r>
               <w:rPr>
                 <w:rFonts w:ascii="Footlight MT Light" w:hAnsi="Footlight MT Light"/>
@@ -8692,6 +9963,7 @@
               </w:rPr>
               <w:t>Private</w:t>
             </w:r>
+            <w:proofErr w:type="spellEnd"/>
             <w:r>
               <w:rPr>
                 <w:rFonts w:ascii="Footlight MT Light" w:hAnsi="Footlight MT Light"/>
@@ -8741,6 +10013,7 @@
               </w:rPr>
               <w:t xml:space="preserve"> </w:t>
             </w:r>
+            <w:proofErr w:type="spellStart"/>
             <w:r>
               <w:rPr>
                 <w:rFonts w:ascii="Footlight MT Light" w:hAnsi="Footlight MT Light"/>
@@ -8751,6 +10024,7 @@
               </w:rPr>
               <w:t>Private</w:t>
             </w:r>
+            <w:proofErr w:type="spellEnd"/>
             <w:r>
               <w:rPr>
                 <w:rFonts w:ascii="Footlight MT Light" w:hAnsi="Footlight MT Light"/>
@@ -8864,6 +10138,7 @@
               </w:rPr>
               <w:t xml:space="preserve"> </w:t>
             </w:r>
+            <w:proofErr w:type="spellStart"/>
             <w:r>
               <w:rPr>
                 <w:rFonts w:ascii="Footlight MT Light" w:hAnsi="Footlight MT Light"/>
@@ -8874,6 +10149,7 @@
               </w:rPr>
               <w:t>Private</w:t>
             </w:r>
+            <w:proofErr w:type="spellEnd"/>
             <w:r>
               <w:rPr>
                 <w:rFonts w:ascii="Footlight MT Light" w:hAnsi="Footlight MT Light"/>
@@ -8924,6 +10200,7 @@
               </w:rPr>
               <w:t xml:space="preserve"> </w:t>
             </w:r>
+            <w:proofErr w:type="spellStart"/>
             <w:r>
               <w:rPr>
                 <w:rFonts w:ascii="Footlight MT Light" w:hAnsi="Footlight MT Light"/>
@@ -8934,6 +10211,7 @@
               </w:rPr>
               <w:t>private</w:t>
             </w:r>
+            <w:proofErr w:type="spellEnd"/>
             <w:r>
               <w:rPr>
                 <w:rFonts w:ascii="Footlight MT Light" w:hAnsi="Footlight MT Light"/>
@@ -8984,6 +10262,7 @@
               </w:rPr>
               <w:t xml:space="preserve"> </w:t>
             </w:r>
+            <w:proofErr w:type="spellStart"/>
             <w:r>
               <w:rPr>
                 <w:rFonts w:ascii="Footlight MT Light" w:hAnsi="Footlight MT Light"/>
@@ -8994,6 +10273,7 @@
               </w:rPr>
               <w:t>private</w:t>
             </w:r>
+            <w:proofErr w:type="spellEnd"/>
             <w:r>
               <w:rPr>
                 <w:rFonts w:ascii="Footlight MT Light" w:hAnsi="Footlight MT Light"/>
@@ -9419,6 +10699,7 @@
               </w:rPr>
               <w:t xml:space="preserve"> </w:t>
             </w:r>
+            <w:proofErr w:type="spellStart"/>
             <w:r>
               <w:rPr>
                 <w:rFonts w:ascii="Footlight MT Light" w:hAnsi="Footlight MT Light"/>
@@ -9429,6 +10710,7 @@
               </w:rPr>
               <w:t>Private</w:t>
             </w:r>
+            <w:proofErr w:type="spellEnd"/>
             <w:r>
               <w:rPr>
                 <w:rFonts w:ascii="Footlight MT Light" w:hAnsi="Footlight MT Light"/>
@@ -9491,6 +10773,7 @@
               </w:rPr>
               <w:t xml:space="preserve"> </w:t>
             </w:r>
+            <w:proofErr w:type="spellStart"/>
             <w:r>
               <w:rPr>
                 <w:rFonts w:ascii="Footlight MT Light" w:hAnsi="Footlight MT Light"/>
@@ -9501,6 +10784,7 @@
               </w:rPr>
               <w:t>Private</w:t>
             </w:r>
+            <w:proofErr w:type="spellEnd"/>
             <w:r>
               <w:rPr>
                 <w:rFonts w:ascii="Footlight MT Light" w:hAnsi="Footlight MT Light"/>
@@ -9570,6 +10854,7 @@
               </w:rPr>
               <w:t xml:space="preserve"> </w:t>
             </w:r>
+            <w:proofErr w:type="spellStart"/>
             <w:r>
               <w:rPr>
                 <w:rFonts w:ascii="Footlight MT Light" w:hAnsi="Footlight MT Light"/>
@@ -9580,6 +10865,7 @@
               </w:rPr>
               <w:t>Private</w:t>
             </w:r>
+            <w:proofErr w:type="spellEnd"/>
             <w:r>
               <w:rPr>
                 <w:rFonts w:ascii="Footlight MT Light" w:hAnsi="Footlight MT Light"/>
@@ -9699,21 +10985,37 @@
               <w:rPr>
                 <w:rFonts w:ascii="Footlight MT Light" w:hAnsi="Footlight MT Light"/>
               </w:rPr>
-              <w:t>ASJ 25. Mengonfigurasi Sistem Kontrol dan Monitoring</w:t>
-            </w:r>
-          </w:p>
-          <w:p>
-            <w:pPr>
-              <w:rPr>
-                <w:rFonts w:ascii="Footlight MT Light" w:hAnsi="Footlight MT Light"/>
-              </w:rPr>
-            </w:pPr>
-            <w:r>
-              <w:rPr>
-                <w:rFonts w:ascii="Footlight MT Light" w:hAnsi="Footlight MT Light"/>
-              </w:rPr>
-              <w:t>ASJ 26. Mengevaluasi Sistem Kontrol dan Monitoring</w:t>
-            </w:r>
+              <w:t xml:space="preserve">ASJ 25. Mengonfigurasi Sistem Kontrol dan </w:t>
+            </w:r>
+            <w:proofErr w:type="spellStart"/>
+            <w:r>
+              <w:rPr>
+                <w:rFonts w:ascii="Footlight MT Light" w:hAnsi="Footlight MT Light"/>
+              </w:rPr>
+              <w:t>Monitoring</w:t>
+            </w:r>
+            <w:proofErr w:type="spellEnd"/>
+          </w:p>
+          <w:p>
+            <w:pPr>
+              <w:rPr>
+                <w:rFonts w:ascii="Footlight MT Light" w:hAnsi="Footlight MT Light"/>
+              </w:rPr>
+            </w:pPr>
+            <w:r>
+              <w:rPr>
+                <w:rFonts w:ascii="Footlight MT Light" w:hAnsi="Footlight MT Light"/>
+              </w:rPr>
+              <w:t xml:space="preserve">ASJ 26. Mengevaluasi Sistem Kontrol dan </w:t>
+            </w:r>
+            <w:proofErr w:type="spellStart"/>
+            <w:r>
+              <w:rPr>
+                <w:rFonts w:ascii="Footlight MT Light" w:hAnsi="Footlight MT Light"/>
+              </w:rPr>
+              <w:t>Monitoring</w:t>
+            </w:r>
+            <w:proofErr w:type="spellEnd"/>
           </w:p>
           <w:p>
             <w:pPr>
@@ -9771,8 +11073,18 @@
                 <w:sz w:val="24"/>
                 <w:szCs w:val="24"/>
               </w:rPr>
-              <w:t>Menjelaskan konsep Sistem Kontrol dan Monitoring</w:t>
-            </w:r>
+              <w:t xml:space="preserve">Menjelaskan konsep Sistem Kontrol dan </w:t>
+            </w:r>
+            <w:proofErr w:type="spellStart"/>
+            <w:r>
+              <w:rPr>
+                <w:rFonts w:ascii="Footlight MT Light" w:hAnsi="Footlight MT Light"/>
+                <w:sz w:val="24"/>
+                <w:szCs w:val="24"/>
+              </w:rPr>
+              <w:t>Monitoring</w:t>
+            </w:r>
+            <w:proofErr w:type="spellEnd"/>
           </w:p>
           <w:p>
             <w:pPr>
@@ -9806,6 +11118,7 @@
               </w:rPr>
               <w:t xml:space="preserve"> cara konfigurasi Sistem Kontrol dan </w:t>
             </w:r>
+            <w:proofErr w:type="spellStart"/>
             <w:r>
               <w:rPr>
                 <w:rFonts w:ascii="Footlight MT Light" w:hAnsi="Footlight MT Light"/>
@@ -9816,6 +11129,7 @@
               </w:rPr>
               <w:t>Monitoring</w:t>
             </w:r>
+            <w:proofErr w:type="spellEnd"/>
           </w:p>
           <w:p>
             <w:pPr>
@@ -9839,6 +11153,7 @@
               </w:rPr>
               <w:t xml:space="preserve">Melakukan konfigurasi Sistem Kontrol dan </w:t>
             </w:r>
+            <w:proofErr w:type="spellStart"/>
             <w:r>
               <w:rPr>
                 <w:rFonts w:ascii="Footlight MT Light" w:hAnsi="Footlight MT Light"/>
@@ -9849,6 +11164,7 @@
               </w:rPr>
               <w:t>Monitoring</w:t>
             </w:r>
+            <w:proofErr w:type="spellEnd"/>
           </w:p>
           <w:p>
             <w:pPr>
@@ -9872,6 +11188,7 @@
               </w:rPr>
               <w:t xml:space="preserve">Menguji hasil konfigurasi Sistem Kontrol dan </w:t>
             </w:r>
+            <w:proofErr w:type="spellStart"/>
             <w:r>
               <w:rPr>
                 <w:rFonts w:ascii="Footlight MT Light" w:hAnsi="Footlight MT Light"/>
@@ -9882,6 +11199,7 @@
               </w:rPr>
               <w:t>Monitoring</w:t>
             </w:r>
+            <w:proofErr w:type="spellEnd"/>
           </w:p>
           <w:p>
             <w:pPr>
@@ -9977,6 +11295,7 @@
               </w:rPr>
               <w:t xml:space="preserve">Sistem kontrol dan </w:t>
             </w:r>
+            <w:proofErr w:type="spellStart"/>
             <w:r>
               <w:rPr>
                 <w:rFonts w:ascii="Footlight MT Light" w:hAnsi="Footlight MT Light"/>
@@ -9987,6 +11306,7 @@
               </w:rPr>
               <w:t>monitoring</w:t>
             </w:r>
+            <w:proofErr w:type="spellEnd"/>
           </w:p>
           <w:p>
             <w:pPr>
@@ -10011,6 +11331,7 @@
               </w:rPr>
               <w:t xml:space="preserve">Jenis sistem kontrol dan </w:t>
             </w:r>
+            <w:proofErr w:type="spellStart"/>
             <w:r>
               <w:rPr>
                 <w:rFonts w:ascii="Footlight MT Light" w:hAnsi="Footlight MT Light"/>
@@ -10021,6 +11342,7 @@
               </w:rPr>
               <w:t>monitoring</w:t>
             </w:r>
+            <w:proofErr w:type="spellEnd"/>
           </w:p>
           <w:p>
             <w:pPr>
@@ -10045,6 +11367,7 @@
               </w:rPr>
               <w:t xml:space="preserve">Prinsip dan cara kerja sistem kontrol dan </w:t>
             </w:r>
+            <w:proofErr w:type="spellStart"/>
             <w:r>
               <w:rPr>
                 <w:rFonts w:ascii="Footlight MT Light" w:hAnsi="Footlight MT Light"/>
@@ -10055,6 +11378,7 @@
               </w:rPr>
               <w:t>monitoring</w:t>
             </w:r>
+            <w:proofErr w:type="spellEnd"/>
           </w:p>
           <w:p>
             <w:pPr>
@@ -10073,6 +11397,7 @@
                 <w:lang w:val="en-US"/>
               </w:rPr>
             </w:pPr>
+            <w:proofErr w:type="spellStart"/>
             <w:r>
               <w:rPr>
                 <w:rFonts w:ascii="Footlight MT Light" w:hAnsi="Footlight MT Light"/>
@@ -10083,6 +11408,7 @@
               </w:rPr>
               <w:t>Cacti</w:t>
             </w:r>
+            <w:proofErr w:type="spellEnd"/>
           </w:p>
           <w:p>
             <w:pPr>
@@ -10157,6 +11483,7 @@
                 <w:lang w:val="en-US"/>
               </w:rPr>
             </w:pPr>
+            <w:proofErr w:type="spellStart"/>
             <w:r>
               <w:rPr>
                 <w:rFonts w:ascii="Footlight MT Light" w:hAnsi="Footlight MT Light"/>
@@ -10167,6 +11494,7 @@
               </w:rPr>
               <w:t>Wireshark</w:t>
             </w:r>
+            <w:proofErr w:type="spellEnd"/>
           </w:p>
           <w:p>
             <w:pPr>
@@ -10191,6 +11519,7 @@
               </w:rPr>
               <w:t xml:space="preserve">Konfigurasi sistem kontrol dan </w:t>
             </w:r>
+            <w:proofErr w:type="spellStart"/>
             <w:r>
               <w:rPr>
                 <w:rFonts w:ascii="Footlight MT Light" w:hAnsi="Footlight MT Light"/>
@@ -10201,6 +11530,7 @@
               </w:rPr>
               <w:t>monitoring</w:t>
             </w:r>
+            <w:proofErr w:type="spellEnd"/>
           </w:p>
           <w:p>
             <w:pPr>
@@ -10387,7 +11717,27 @@
                 <w:szCs w:val="24"/>
                 <w:lang w:val="en-US"/>
               </w:rPr>
-              <w:t xml:space="preserve"> pertemuan)</w:t>
+              <w:t xml:space="preserve"> </w:t>
+            </w:r>
+            <w:proofErr w:type="spellStart"/>
+            <w:r>
+              <w:rPr>
+                <w:rFonts w:ascii="Footlight MT Light" w:hAnsi="Footlight MT Light"/>
+                <w:sz w:val="24"/>
+                <w:szCs w:val="24"/>
+                <w:lang w:val="en-US"/>
+              </w:rPr>
+              <w:t>pertemuan</w:t>
+            </w:r>
+            <w:proofErr w:type="spellEnd"/>
+            <w:r>
+              <w:rPr>
+                <w:rFonts w:ascii="Footlight MT Light" w:hAnsi="Footlight MT Light"/>
+                <w:sz w:val="24"/>
+                <w:szCs w:val="24"/>
+                <w:lang w:val="en-US"/>
+              </w:rPr>
+              <w:t>)</w:t>
             </w:r>
           </w:p>
         </w:tc>
@@ -10745,8 +12095,16 @@
               <w:rPr>
                 <w:rFonts w:ascii="Footlight MT Light" w:hAnsi="Footlight MT Light"/>
               </w:rPr>
-              <w:t>Negeri 1 sedayu</w:t>
-            </w:r>
+              <w:t xml:space="preserve">Negeri 1 </w:t>
+            </w:r>
+            <w:proofErr w:type="spellStart"/>
+            <w:r>
+              <w:rPr>
+                <w:rFonts w:ascii="Footlight MT Light" w:hAnsi="Footlight MT Light"/>
+              </w:rPr>
+              <w:t>sedayu</w:t>
+            </w:r>
+            <w:proofErr w:type="spellEnd"/>
           </w:p>
         </w:tc>
         <w:tc>
@@ -11317,7 +12675,21 @@
               <w:rPr>
                 <w:rFonts w:ascii="Footlight MT Light" w:hAnsi="Footlight MT Light"/>
               </w:rPr>
-              <w:t>Mengonfirmasi pemahaman peserta didik melalui asesmen formatif</w:t>
+              <w:t xml:space="preserve">Mengonfirmasi pemahaman peserta didik melalui </w:t>
+            </w:r>
+            <w:proofErr w:type="spellStart"/>
+            <w:r>
+              <w:rPr>
+                <w:rFonts w:ascii="Footlight MT Light" w:hAnsi="Footlight MT Light"/>
+              </w:rPr>
+              <w:t>asesmen</w:t>
+            </w:r>
+            <w:proofErr w:type="spellEnd"/>
+            <w:r>
+              <w:rPr>
+                <w:rFonts w:ascii="Footlight MT Light" w:hAnsi="Footlight MT Light"/>
+              </w:rPr>
+              <w:t xml:space="preserve"> formatif</w:t>
             </w:r>
           </w:p>
           <w:p>
@@ -11360,7 +12732,31 @@
                 <w:sz w:val="24"/>
                 <w:szCs w:val="24"/>
               </w:rPr>
-              <w:t>Web Server dan konfigurasi Web Server</w:t>
+              <w:t>HTTP</w:t>
+            </w:r>
+            <w:r>
+              <w:rPr>
+                <w:rFonts w:ascii="Footlight MT Light" w:hAnsi="Footlight MT Light"/>
+                <w:sz w:val="24"/>
+                <w:szCs w:val="24"/>
+              </w:rPr>
+              <w:t xml:space="preserve"> Server dan konfigurasi </w:t>
+            </w:r>
+            <w:r>
+              <w:rPr>
+                <w:rFonts w:ascii="Footlight MT Light" w:hAnsi="Footlight MT Light"/>
+                <w:sz w:val="24"/>
+                <w:szCs w:val="24"/>
+              </w:rPr>
+              <w:t xml:space="preserve">HTTP </w:t>
+            </w:r>
+            <w:r>
+              <w:rPr>
+                <w:rFonts w:ascii="Footlight MT Light" w:hAnsi="Footlight MT Light"/>
+                <w:sz w:val="24"/>
+                <w:szCs w:val="24"/>
+              </w:rPr>
+              <w:t>Server</w:t>
             </w:r>
           </w:p>
           <w:p>
@@ -11379,7 +12775,21 @@
               <w:rPr>
                 <w:rFonts w:ascii="Footlight MT Light" w:hAnsi="Footlight MT Light"/>
               </w:rPr>
-              <w:t>Mengonfirmasi pemahaman peserta didik melalui asesmen formatif</w:t>
+              <w:t xml:space="preserve">Mengonfirmasi pemahaman peserta didik melalui </w:t>
+            </w:r>
+            <w:proofErr w:type="spellStart"/>
+            <w:r>
+              <w:rPr>
+                <w:rFonts w:ascii="Footlight MT Light" w:hAnsi="Footlight MT Light"/>
+              </w:rPr>
+              <w:t>asesmen</w:t>
+            </w:r>
+            <w:proofErr w:type="spellEnd"/>
+            <w:r>
+              <w:rPr>
+                <w:rFonts w:ascii="Footlight MT Light" w:hAnsi="Footlight MT Light"/>
+              </w:rPr>
+              <w:t xml:space="preserve"> formatif</w:t>
             </w:r>
           </w:p>
           <w:p>
@@ -11398,7 +12808,21 @@
               <w:rPr>
                 <w:rFonts w:ascii="Footlight MT Light" w:hAnsi="Footlight MT Light"/>
               </w:rPr>
-              <w:t>Peserta didik secara acak diminta untuk konfigurasi Web Server</w:t>
+              <w:t xml:space="preserve">Peserta didik secara acak diminta untuk konfigurasi </w:t>
+            </w:r>
+            <w:r>
+              <w:rPr>
+                <w:rFonts w:ascii="Footlight MT Light" w:hAnsi="Footlight MT Light"/>
+                <w:sz w:val="24"/>
+                <w:szCs w:val="24"/>
+              </w:rPr>
+              <w:t xml:space="preserve">HTTP </w:t>
+            </w:r>
+            <w:r>
+              <w:rPr>
+                <w:rFonts w:ascii="Footlight MT Light" w:hAnsi="Footlight MT Light"/>
+              </w:rPr>
+              <w:t>Server</w:t>
             </w:r>
           </w:p>
           <w:p>
@@ -11431,7 +12855,23 @@
                 <w:sz w:val="24"/>
                 <w:szCs w:val="24"/>
               </w:rPr>
-              <w:t xml:space="preserve"> pengujian Web Server</w:t>
+              <w:t xml:space="preserve"> pengujian </w:t>
+            </w:r>
+            <w:r>
+              <w:rPr>
+                <w:rFonts w:ascii="Footlight MT Light" w:hAnsi="Footlight MT Light"/>
+                <w:sz w:val="24"/>
+                <w:szCs w:val="24"/>
+              </w:rPr>
+              <w:t xml:space="preserve">HTTP </w:t>
+            </w:r>
+            <w:r>
+              <w:rPr>
+                <w:rFonts w:ascii="Footlight MT Light" w:hAnsi="Footlight MT Light"/>
+                <w:sz w:val="24"/>
+                <w:szCs w:val="24"/>
+              </w:rPr>
+              <w:t>Server</w:t>
             </w:r>
           </w:p>
           <w:p>
@@ -11450,7 +12890,21 @@
               <w:rPr>
                 <w:rFonts w:ascii="Footlight MT Light" w:hAnsi="Footlight MT Light"/>
               </w:rPr>
-              <w:t>Mengonfirmasi pemahaman peserta didik melalui asesmen formatif</w:t>
+              <w:t xml:space="preserve">Mengonfirmasi pemahaman peserta didik melalui </w:t>
+            </w:r>
+            <w:proofErr w:type="spellStart"/>
+            <w:r>
+              <w:rPr>
+                <w:rFonts w:ascii="Footlight MT Light" w:hAnsi="Footlight MT Light"/>
+              </w:rPr>
+              <w:t>asesmen</w:t>
+            </w:r>
+            <w:proofErr w:type="spellEnd"/>
+            <w:r>
+              <w:rPr>
+                <w:rFonts w:ascii="Footlight MT Light" w:hAnsi="Footlight MT Light"/>
+              </w:rPr>
+              <w:t xml:space="preserve"> formatif</w:t>
             </w:r>
           </w:p>
           <w:p>
@@ -11851,8 +13305,30 @@
               <w:rPr>
                 <w:rFonts w:ascii="Footlight MT Light" w:hAnsi="Footlight MT Light"/>
               </w:rPr>
-              <w:t>Rohmat Santosa, S.Pd, M.Si</w:t>
-            </w:r>
+              <w:t xml:space="preserve">Rohmat Santosa, </w:t>
+            </w:r>
+            <w:proofErr w:type="spellStart"/>
+            <w:r>
+              <w:rPr>
+                <w:rFonts w:ascii="Footlight MT Light" w:hAnsi="Footlight MT Light"/>
+              </w:rPr>
+              <w:t>S.Pd</w:t>
+            </w:r>
+            <w:proofErr w:type="spellEnd"/>
+            <w:r>
+              <w:rPr>
+                <w:rFonts w:ascii="Footlight MT Light" w:hAnsi="Footlight MT Light"/>
+              </w:rPr>
+              <w:t xml:space="preserve">, </w:t>
+            </w:r>
+            <w:proofErr w:type="spellStart"/>
+            <w:r>
+              <w:rPr>
+                <w:rFonts w:ascii="Footlight MT Light" w:hAnsi="Footlight MT Light"/>
+              </w:rPr>
+              <w:t>M.Si</w:t>
+            </w:r>
+            <w:proofErr w:type="spellEnd"/>
           </w:p>
         </w:tc>
         <w:tc>
@@ -11894,8 +13370,16 @@
               <w:rPr>
                 <w:rFonts w:ascii="Footlight MT Light" w:hAnsi="Footlight MT Light"/>
               </w:rPr>
-              <w:t>Guru Mapel</w:t>
-            </w:r>
+              <w:t xml:space="preserve">Guru </w:t>
+            </w:r>
+            <w:proofErr w:type="spellStart"/>
+            <w:r>
+              <w:rPr>
+                <w:rFonts w:ascii="Footlight MT Light" w:hAnsi="Footlight MT Light"/>
+              </w:rPr>
+              <w:t>Mapel</w:t>
+            </w:r>
+            <w:proofErr w:type="spellEnd"/>
           </w:p>
           <w:p>
             <w:pPr>

</xml_diff>